<commit_message>
Added mention of Ukraine to style guide.
</commit_message>
<xml_diff>
--- a/docs/_main.docx
+++ b/docs/_main.docx
@@ -71,7 +71,7 @@
         <w:t xml:space="preserve"> </w:t>
       </w:r>
       <w:r>
-        <w:t xml:space="preserve">2023-12-15</w:t>
+        <w:t xml:space="preserve">2023-12-20</w:t>
       </w:r>
     </w:p>
     <w:bookmarkStart w:id="22" w:name="about"/>
@@ -606,6 +606,50 @@
       </w:pPr>
       <w:r>
         <w:t xml:space="preserve">Disabled people and not people with disabilities</w:t>
+      </w:r>
+    </w:p>
+    <w:p>
+      <w:pPr>
+        <w:numPr>
+          <w:ilvl w:val="0"/>
+          <w:numId w:val="1002"/>
+        </w:numPr>
+      </w:pPr>
+      <w:r>
+        <w:t xml:space="preserve">For the Ukraine War refer to it as the</w:t>
+      </w:r>
+      <w:r>
+        <w:t xml:space="preserve"> </w:t>
+      </w:r>
+      <w:r>
+        <w:t xml:space="preserve">“</w:t>
+      </w:r>
+      <w:r>
+        <w:t xml:space="preserve">Ukraine War</w:t>
+      </w:r>
+      <w:r>
+        <w:t xml:space="preserve">”</w:t>
+      </w:r>
+      <w:r>
+        <w:t xml:space="preserve"> </w:t>
+      </w:r>
+      <w:r>
+        <w:t xml:space="preserve">or</w:t>
+      </w:r>
+      <w:r>
+        <w:t xml:space="preserve"> </w:t>
+      </w:r>
+      <w:r>
+        <w:t xml:space="preserve">“</w:t>
+      </w:r>
+      <w:r>
+        <w:t xml:space="preserve">the war in Ukraine</w:t>
+      </w:r>
+      <w:r>
+        <w:t xml:space="preserve">”</w:t>
+      </w:r>
+      <w:r>
+        <w:t xml:space="preserve">.</w:t>
       </w:r>
     </w:p>
     <w:p>

</xml_diff>

<commit_message>
Just corrected a line grammatically.
</commit_message>
<xml_diff>
--- a/docs/_main.docx
+++ b/docs/_main.docx
@@ -71,7 +71,7 @@
         <w:t xml:space="preserve"> </w:t>
       </w:r>
       <w:r>
-        <w:t xml:space="preserve">2023-12-20</w:t>
+        <w:t xml:space="preserve">2023-12-21</w:t>
       </w:r>
     </w:p>
     <w:bookmarkStart w:id="22" w:name="about"/>
@@ -616,7 +616,7 @@
         </w:numPr>
       </w:pPr>
       <w:r>
-        <w:t xml:space="preserve">For the Ukraine War refer to it as the</w:t>
+        <w:t xml:space="preserve">For the Ukraine War, refer to it as the</w:t>
       </w:r>
       <w:r>
         <w:t xml:space="preserve"> </w:t>
@@ -631,6 +631,21 @@
         <w:t xml:space="preserve">”</w:t>
       </w:r>
       <w:r>
+        <w:t xml:space="preserve">,</w:t>
+      </w:r>
+      <w:r>
+        <w:t xml:space="preserve"> </w:t>
+      </w:r>
+      <w:r>
+        <w:t xml:space="preserve">“</w:t>
+      </w:r>
+      <w:r>
+        <w:t xml:space="preserve">the war in Ukraine</w:t>
+      </w:r>
+      <w:r>
+        <w:t xml:space="preserve">”</w:t>
+      </w:r>
+      <w:r>
         <w:t xml:space="preserve"> </w:t>
       </w:r>
       <w:r>
@@ -643,7 +658,7 @@
         <w:t xml:space="preserve">“</w:t>
       </w:r>
       <w:r>
-        <w:t xml:space="preserve">the war in Ukraine</w:t>
+        <w:t xml:space="preserve">Russia-Ukraine War</w:t>
       </w:r>
       <w:r>
         <w:t xml:space="preserve">”</w:t>

</xml_diff>

<commit_message>
Added S3 bucket info
</commit_message>
<xml_diff>
--- a/docs/_main.docx
+++ b/docs/_main.docx
@@ -71,7 +71,7 @@
         <w:t xml:space="preserve"> </w:t>
       </w:r>
       <w:r>
-        <w:t xml:space="preserve">2023-12-21</w:t>
+        <w:t xml:space="preserve">2024-01-12</w:t>
       </w:r>
     </w:p>
     <w:bookmarkStart w:id="22" w:name="about"/>
@@ -2400,7 +2400,7 @@
     <w:bookmarkEnd w:id="40"/>
     <w:bookmarkEnd w:id="41"/>
     <w:bookmarkEnd w:id="42"/>
-    <w:bookmarkStart w:id="47" w:name="chart"/>
+    <w:bookmarkStart w:id="49" w:name="chart"/>
     <w:p>
       <w:pPr>
         <w:pStyle w:val="Heading1"/>
@@ -2531,8 +2531,86 @@
       </w:r>
     </w:p>
     <w:bookmarkEnd w:id="46"/>
+    <w:bookmarkStart w:id="47" w:name="chart-context"/>
+    <w:p>
+      <w:pPr>
+        <w:pStyle w:val="Heading2"/>
+      </w:pPr>
+      <w:r>
+        <w:rPr>
+          <w:rStyle w:val="SectionNumber"/>
+        </w:rPr>
+        <w:t xml:space="preserve">3.2</w:t>
+      </w:r>
+      <w:r>
+        <w:tab/>
+      </w:r>
+      <w:r>
+        <w:t xml:space="preserve">Chart context</w:t>
+      </w:r>
+    </w:p>
+    <w:p>
+      <w:pPr>
+        <w:pStyle w:val="FirstParagraph"/>
+      </w:pPr>
+      <w:r>
+        <w:t xml:space="preserve">Eache chart is accompanied by some additional features:</w:t>
+      </w:r>
+    </w:p>
+    <w:p>
+      <w:pPr>
+        <w:numPr>
+          <w:ilvl w:val="0"/>
+          <w:numId w:val="1023"/>
+        </w:numPr>
+        <w:pStyle w:val="Compact"/>
+      </w:pPr>
+      <w:r>
+        <w:t xml:space="preserve">CSV: the csv of the chart data is required for a preview/download link</w:t>
+      </w:r>
+    </w:p>
+    <w:p>
+      <w:pPr>
+        <w:numPr>
+          <w:ilvl w:val="0"/>
+          <w:numId w:val="1023"/>
+        </w:numPr>
+        <w:pStyle w:val="Compact"/>
+      </w:pPr>
+      <w:r>
+        <w:t xml:space="preserve">URL to source: the default is a kink to collection pages wherever possible.</w:t>
+      </w:r>
+    </w:p>
     <w:bookmarkEnd w:id="47"/>
-    <w:bookmarkStart w:id="48" w:name="data-guide"/>
+    <w:bookmarkStart w:id="48" w:name="resolutionformat"/>
+    <w:p>
+      <w:pPr>
+        <w:pStyle w:val="Heading2"/>
+      </w:pPr>
+      <w:r>
+        <w:rPr>
+          <w:rStyle w:val="SectionNumber"/>
+        </w:rPr>
+        <w:t xml:space="preserve">3.3</w:t>
+      </w:r>
+      <w:r>
+        <w:tab/>
+      </w:r>
+      <w:r>
+        <w:t xml:space="preserve">Resolution/format</w:t>
+      </w:r>
+    </w:p>
+    <w:p>
+      <w:pPr>
+        <w:pStyle w:val="FirstParagraph"/>
+      </w:pPr>
+      <w:r>
+        <w:t xml:space="preserve">SVG/PNG</w:t>
+      </w:r>
+    </w:p>
+    <w:bookmarkEnd w:id="48"/>
+    <w:bookmarkEnd w:id="49"/>
+    <w:bookmarkStart w:id="57" w:name="data-guide"/>
     <w:p>
       <w:pPr>
         <w:pStyle w:val="Heading1"/>
@@ -2558,155 +2636,557 @@
         <w:t xml:space="preserve">How we prepare and organise data.</w:t>
       </w:r>
     </w:p>
-    <w:bookmarkEnd w:id="48"/>
-    <w:bookmarkStart w:id="54" w:name="theme-guides"/>
-    <w:p>
-      <w:pPr>
-        <w:pStyle w:val="Heading1"/>
+    <w:bookmarkStart w:id="55" w:name="storage"/>
+    <w:p>
+      <w:pPr>
+        <w:pStyle w:val="Heading2"/>
       </w:pPr>
       <w:r>
         <w:rPr>
           <w:rStyle w:val="SectionNumber"/>
         </w:rPr>
-        <w:t xml:space="preserve">5</w:t>
+        <w:t xml:space="preserve">4.1</w:t>
       </w:r>
       <w:r>
         <w:tab/>
       </w:r>
       <w:r>
-        <w:t xml:space="preserve">Theme guides</w:t>
-      </w:r>
-    </w:p>
-    <w:bookmarkStart w:id="49" w:name="theme-1"/>
-    <w:p>
-      <w:pPr>
-        <w:pStyle w:val="Heading2"/>
+        <w:t xml:space="preserve">Storage</w:t>
+      </w:r>
+    </w:p>
+    <w:p>
+      <w:pPr>
+        <w:pStyle w:val="FirstParagraph"/>
+      </w:pPr>
+      <w:r>
+        <w:t xml:space="preserve">Raw data is stored in the Amazon S3 bucket</w:t>
+      </w:r>
+      <w:r>
+        <w:t xml:space="preserve"> </w:t>
+      </w:r>
+      <w:r>
+        <w:rPr>
+          <w:rStyle w:val="VerbatimChar"/>
+        </w:rPr>
+        <w:t xml:space="preserve">s3-ranch-054</w:t>
+      </w:r>
+      <w:r>
+        <w:t xml:space="preserve">. Storage is certified</w:t>
+      </w:r>
+      <w:r>
+        <w:t xml:space="preserve"> </w:t>
+      </w:r>
+      <w:r>
+        <w:t xml:space="preserve">for sensitive data (although most data should be public domain).</w:t>
+      </w:r>
+    </w:p>
+    <w:bookmarkStart w:id="50" w:name="access"/>
+    <w:p>
+      <w:pPr>
+        <w:pStyle w:val="Heading3"/>
       </w:pPr>
       <w:r>
         <w:rPr>
           <w:rStyle w:val="SectionNumber"/>
         </w:rPr>
-        <w:t xml:space="preserve">5.1</w:t>
+        <w:t xml:space="preserve">4.1.1</w:t>
       </w:r>
       <w:r>
         <w:tab/>
       </w:r>
       <w:r>
-        <w:t xml:space="preserve">Theme 1</w:t>
-      </w:r>
-    </w:p>
-    <w:bookmarkEnd w:id="49"/>
-    <w:bookmarkStart w:id="50" w:name="theme-2"/>
-    <w:p>
-      <w:pPr>
-        <w:pStyle w:val="Heading2"/>
+        <w:t xml:space="preserve">Access</w:t>
+      </w:r>
+    </w:p>
+    <w:p>
+      <w:pPr>
+        <w:pStyle w:val="FirstParagraph"/>
+      </w:pPr>
+      <w:r>
+        <w:t xml:space="preserve">The bucket is accessible from across Defra (?)</w:t>
+      </w:r>
+    </w:p>
+    <w:p>
+      <w:pPr>
+        <w:pStyle w:val="SourceCode"/>
+      </w:pPr>
+      <w:r>
+        <w:rPr>
+          <w:rStyle w:val="VerbatimChar"/>
+        </w:rPr>
+        <w:t xml:space="preserve">library(aws.s3)</w:t>
+      </w:r>
+      <w:r>
+        <w:br/>
+      </w:r>
+      <w:r>
+        <w:br/>
+      </w:r>
+      <w:r>
+        <w:rPr>
+          <w:rStyle w:val="VerbatimChar"/>
+        </w:rPr>
+        <w:t xml:space="preserve">contents &lt;- get_bucket_df("s3-ranch-054")</w:t>
+      </w:r>
+      <w:r>
+        <w:br/>
+      </w:r>
+      <w:r>
+        <w:br/>
+      </w:r>
+      <w:r>
+        <w:rPr>
+          <w:rStyle w:val="VerbatimChar"/>
+        </w:rPr>
+        <w:t xml:space="preserve">x &lt;- aws.s3::s3read_using(FUN = readr::read_csv,</w:t>
+      </w:r>
+      <w:r>
+        <w:br/>
+      </w:r>
+      <w:r>
+        <w:rPr>
+          <w:rStyle w:val="VerbatimChar"/>
+        </w:rPr>
+        <w:t xml:space="preserve">                                      bucket = "s3-ranch-054",</w:t>
+      </w:r>
+      <w:r>
+        <w:br/>
+      </w:r>
+      <w:r>
+        <w:rPr>
+          <w:rStyle w:val="VerbatimChar"/>
+        </w:rPr>
+        <w:t xml:space="preserve">                                      object = "example.csv")</w:t>
+      </w:r>
+    </w:p>
+    <w:bookmarkEnd w:id="50"/>
+    <w:bookmarkStart w:id="51" w:name="structure"/>
+    <w:p>
+      <w:pPr>
+        <w:pStyle w:val="Heading3"/>
       </w:pPr>
       <w:r>
         <w:rPr>
           <w:rStyle w:val="SectionNumber"/>
         </w:rPr>
-        <w:t xml:space="preserve">5.2</w:t>
+        <w:t xml:space="preserve">4.1.2</w:t>
       </w:r>
       <w:r>
         <w:tab/>
       </w:r>
       <w:r>
-        <w:t xml:space="preserve">Theme 2</w:t>
-      </w:r>
-    </w:p>
-    <w:bookmarkEnd w:id="50"/>
-    <w:bookmarkStart w:id="51" w:name="theme-3"/>
-    <w:p>
-      <w:pPr>
-        <w:pStyle w:val="Heading2"/>
+        <w:t xml:space="preserve">Structure</w:t>
+      </w:r>
+    </w:p>
+    <w:p>
+      <w:pPr>
+        <w:pStyle w:val="FirstParagraph"/>
+      </w:pPr>
+      <w:r>
+        <w:t xml:space="preserve">Here is the current suggested structure for the S3 bucket folders:</w:t>
+      </w:r>
+    </w:p>
+    <w:tbl>
+      <w:tblPr>
+        <w:tblStyle w:val="Table"/>
+        <w:tblW w:type="pct" w:w="5000"/>
+        <w:tblLook w:firstRow="1" w:lastRow="0" w:firstColumn="0" w:lastColumn="0" w:noHBand="0" w:noVBand="0" w:val="0020"/>
+        <w:jc w:val="start"/>
+      </w:tblPr>
+      <w:tblGrid>
+        <w:gridCol w:w="625"/>
+        <w:gridCol w:w="625"/>
+        <w:gridCol w:w="625"/>
+        <w:gridCol w:w="694"/>
+        <w:gridCol w:w="5349"/>
+      </w:tblGrid>
+      <w:tr>
+        <w:trPr>
+          <w:tblHeader w:val="true"/>
+        </w:trPr>
+        <w:tc>
+          <w:tcPr/>
+          <w:p>
+            <w:pPr>
+              <w:pStyle w:val="Compact"/>
+              <w:jc w:val="left"/>
+            </w:pPr>
+            <w:r>
+              <w:t xml:space="preserve">Level 1</w:t>
+            </w:r>
+          </w:p>
+        </w:tc>
+        <w:tc>
+          <w:tcPr/>
+          <w:p>
+            <w:pPr>
+              <w:pStyle w:val="Compact"/>
+              <w:jc w:val="left"/>
+            </w:pPr>
+            <w:r>
+              <w:t xml:space="preserve">Level 2</w:t>
+            </w:r>
+          </w:p>
+        </w:tc>
+        <w:tc>
+          <w:tcPr/>
+          <w:p>
+            <w:pPr>
+              <w:pStyle w:val="Compact"/>
+              <w:jc w:val="left"/>
+            </w:pPr>
+            <w:r>
+              <w:t xml:space="preserve">Level 3</w:t>
+            </w:r>
+          </w:p>
+        </w:tc>
+        <w:tc>
+          <w:tcPr/>
+          <w:p>
+            <w:pPr>
+              <w:pStyle w:val="Compact"/>
+              <w:jc w:val="left"/>
+            </w:pPr>
+            <w:r>
+              <w:t xml:space="preserve">Level 4</w:t>
+            </w:r>
+          </w:p>
+        </w:tc>
+        <w:tc>
+          <w:tcPr/>
+          <w:p>
+            <w:pPr>
+              <w:pStyle w:val="Compact"/>
+              <w:jc w:val="left"/>
+            </w:pPr>
+            <w:r>
+              <w:t xml:space="preserve">Comments</w:t>
+            </w:r>
+          </w:p>
+        </w:tc>
+      </w:tr>
+      <w:tr>
+        <w:tc>
+          <w:tcPr/>
+          <w:p>
+            <w:pPr>
+              <w:pStyle w:val="Compact"/>
+              <w:jc w:val="left"/>
+            </w:pPr>
+            <w:r>
+              <w:t xml:space="preserve">ThemeX</w:t>
+            </w:r>
+          </w:p>
+        </w:tc>
+        <w:tc>
+          <w:tcPr/>
+          <w:p>
+            <w:pPr>
+              <w:pStyle w:val="Compact"/>
+            </w:pPr>
+          </w:p>
+        </w:tc>
+        <w:tc>
+          <w:tcPr/>
+          <w:p>
+            <w:pPr>
+              <w:pStyle w:val="Compact"/>
+            </w:pPr>
+          </w:p>
+        </w:tc>
+        <w:tc>
+          <w:tcPr/>
+          <w:p>
+            <w:pPr>
+              <w:pStyle w:val="Compact"/>
+            </w:pPr>
+          </w:p>
+        </w:tc>
+        <w:tc>
+          <w:tcPr/>
+          <w:p>
+            <w:pPr>
+              <w:pStyle w:val="Compact"/>
+              <w:jc w:val="left"/>
+            </w:pPr>
+            <w:r>
+              <w:t xml:space="preserve">Top level</w:t>
+            </w:r>
+          </w:p>
+        </w:tc>
+      </w:tr>
+      <w:tr>
+        <w:tc>
+          <w:tcPr/>
+          <w:p>
+            <w:pPr>
+              <w:pStyle w:val="Compact"/>
+            </w:pPr>
+          </w:p>
+        </w:tc>
+        <w:tc>
+          <w:tcPr/>
+          <w:p>
+            <w:pPr>
+              <w:pStyle w:val="Compact"/>
+              <w:jc w:val="left"/>
+            </w:pPr>
+            <w:r>
+              <w:t xml:space="preserve">TX.n</w:t>
+            </w:r>
+          </w:p>
+        </w:tc>
+        <w:tc>
+          <w:tcPr/>
+          <w:p>
+            <w:pPr>
+              <w:pStyle w:val="Compact"/>
+            </w:pPr>
+          </w:p>
+        </w:tc>
+        <w:tc>
+          <w:tcPr/>
+          <w:p>
+            <w:pPr>
+              <w:pStyle w:val="Compact"/>
+            </w:pPr>
+          </w:p>
+        </w:tc>
+        <w:tc>
+          <w:tcPr/>
+          <w:p>
+            <w:pPr>
+              <w:pStyle w:val="Compact"/>
+              <w:jc w:val="left"/>
+            </w:pPr>
+            <w:r>
+              <w:t xml:space="preserve">Indicator number (include description?)</w:t>
+            </w:r>
+          </w:p>
+        </w:tc>
+      </w:tr>
+      <w:tr>
+        <w:tc>
+          <w:tcPr/>
+          <w:p>
+            <w:pPr>
+              <w:pStyle w:val="Compact"/>
+            </w:pPr>
+          </w:p>
+        </w:tc>
+        <w:tc>
+          <w:tcPr/>
+          <w:p>
+            <w:pPr>
+              <w:pStyle w:val="Compact"/>
+            </w:pPr>
+          </w:p>
+        </w:tc>
+        <w:tc>
+          <w:tcPr/>
+          <w:p>
+            <w:pPr>
+              <w:pStyle w:val="Compact"/>
+              <w:jc w:val="left"/>
+            </w:pPr>
+            <w:r>
+              <w:t xml:space="preserve">data</w:t>
+            </w:r>
+          </w:p>
+        </w:tc>
+        <w:tc>
+          <w:tcPr/>
+          <w:p>
+            <w:pPr>
+              <w:pStyle w:val="Compact"/>
+            </w:pPr>
+          </w:p>
+        </w:tc>
+        <w:tc>
+          <w:tcPr/>
+          <w:p>
+            <w:pPr>
+              <w:pStyle w:val="Compact"/>
+              <w:jc w:val="left"/>
+            </w:pPr>
+            <w:r>
+              <w:t xml:space="preserve">Raw data in any form can be stored here.</w:t>
+            </w:r>
+          </w:p>
+        </w:tc>
+      </w:tr>
+      <w:tr>
+        <w:tc>
+          <w:tcPr/>
+          <w:p>
+            <w:pPr>
+              <w:pStyle w:val="Compact"/>
+            </w:pPr>
+          </w:p>
+        </w:tc>
+        <w:tc>
+          <w:tcPr/>
+          <w:p>
+            <w:pPr>
+              <w:pStyle w:val="Compact"/>
+            </w:pPr>
+          </w:p>
+        </w:tc>
+        <w:tc>
+          <w:tcPr/>
+          <w:p>
+            <w:pPr>
+              <w:pStyle w:val="Compact"/>
+              <w:jc w:val="left"/>
+            </w:pPr>
+            <w:r>
+              <w:t xml:space="preserve">output</w:t>
+            </w:r>
+          </w:p>
+        </w:tc>
+        <w:tc>
+          <w:tcPr/>
+          <w:p>
+            <w:pPr>
+              <w:pStyle w:val="Compact"/>
+              <w:jc w:val="left"/>
+            </w:pPr>
+            <w:r>
+              <w:t xml:space="preserve">graphics</w:t>
+            </w:r>
+          </w:p>
+        </w:tc>
+        <w:tc>
+          <w:tcPr/>
+          <w:p>
+            <w:pPr>
+              <w:pStyle w:val="Compact"/>
+              <w:jc w:val="left"/>
+            </w:pPr>
+            <w:r>
+              <w:t xml:space="preserve">Contains png and svg final graphic files</w:t>
+            </w:r>
+          </w:p>
+        </w:tc>
+      </w:tr>
+      <w:tr>
+        <w:tc>
+          <w:tcPr/>
+          <w:p>
+            <w:pPr>
+              <w:pStyle w:val="Compact"/>
+            </w:pPr>
+          </w:p>
+        </w:tc>
+        <w:tc>
+          <w:tcPr/>
+          <w:p>
+            <w:pPr>
+              <w:pStyle w:val="Compact"/>
+            </w:pPr>
+          </w:p>
+        </w:tc>
+        <w:tc>
+          <w:tcPr/>
+          <w:p>
+            <w:pPr>
+              <w:pStyle w:val="Compact"/>
+            </w:pPr>
+          </w:p>
+        </w:tc>
+        <w:tc>
+          <w:tcPr/>
+          <w:p>
+            <w:pPr>
+              <w:pStyle w:val="Compact"/>
+              <w:jc w:val="left"/>
+            </w:pPr>
+            <w:r>
+              <w:t xml:space="preserve">csv</w:t>
+            </w:r>
+          </w:p>
+        </w:tc>
+        <w:tc>
+          <w:tcPr/>
+          <w:p>
+            <w:pPr>
+              <w:pStyle w:val="Compact"/>
+              <w:jc w:val="left"/>
+            </w:pPr>
+            <w:r>
+              <w:t xml:space="preserve">Contains final csv required to reproduce the graphics in R. In tidy format.</w:t>
+            </w:r>
+          </w:p>
+        </w:tc>
+      </w:tr>
+      <w:tr>
+        <w:tc>
+          <w:tcPr/>
+          <w:p>
+            <w:pPr>
+              <w:pStyle w:val="Compact"/>
+            </w:pPr>
+          </w:p>
+        </w:tc>
+        <w:tc>
+          <w:tcPr/>
+          <w:p>
+            <w:pPr>
+              <w:pStyle w:val="Compact"/>
+            </w:pPr>
+          </w:p>
+        </w:tc>
+        <w:tc>
+          <w:tcPr/>
+          <w:p>
+            <w:pPr>
+              <w:pStyle w:val="Compact"/>
+              <w:jc w:val="left"/>
+            </w:pPr>
+            <w:r>
+              <w:t xml:space="preserve">misc</w:t>
+            </w:r>
+          </w:p>
+        </w:tc>
+        <w:tc>
+          <w:tcPr/>
+          <w:p>
+            <w:pPr>
+              <w:pStyle w:val="Compact"/>
+            </w:pPr>
+          </w:p>
+        </w:tc>
+        <w:tc>
+          <w:tcPr/>
+          <w:p>
+            <w:pPr>
+              <w:pStyle w:val="Compact"/>
+              <w:jc w:val="left"/>
+            </w:pPr>
+            <w:r>
+              <w:t xml:space="preserve">Optional folder to store random files, eg map shapefiles.</w:t>
+            </w:r>
+          </w:p>
+        </w:tc>
+      </w:tr>
+    </w:tbl>
+    <w:bookmarkEnd w:id="51"/>
+    <w:bookmarkStart w:id="52" w:name="file-naming-convention"/>
+    <w:p>
+      <w:pPr>
+        <w:pStyle w:val="Heading3"/>
       </w:pPr>
       <w:r>
         <w:rPr>
           <w:rStyle w:val="SectionNumber"/>
         </w:rPr>
-        <w:t xml:space="preserve">5.3</w:t>
+        <w:t xml:space="preserve">4.1.3</w:t>
       </w:r>
       <w:r>
         <w:tab/>
       </w:r>
       <w:r>
-        <w:t xml:space="preserve">Theme 3</w:t>
-      </w:r>
-    </w:p>
-    <w:bookmarkEnd w:id="51"/>
-    <w:bookmarkStart w:id="52" w:name="theme-4"/>
-    <w:p>
-      <w:pPr>
-        <w:pStyle w:val="Heading2"/>
-      </w:pPr>
-      <w:r>
-        <w:rPr>
-          <w:rStyle w:val="SectionNumber"/>
-        </w:rPr>
-        <w:t xml:space="preserve">5.4</w:t>
-      </w:r>
-      <w:r>
-        <w:tab/>
-      </w:r>
-      <w:r>
-        <w:t xml:space="preserve">Theme 4</w:t>
-      </w:r>
-    </w:p>
-    <w:bookmarkEnd w:id="52"/>
-    <w:bookmarkStart w:id="53" w:name="theme-5"/>
-    <w:p>
-      <w:pPr>
-        <w:pStyle w:val="Heading2"/>
-      </w:pPr>
-      <w:r>
-        <w:rPr>
-          <w:rStyle w:val="SectionNumber"/>
-        </w:rPr>
-        <w:t xml:space="preserve">5.5</w:t>
-      </w:r>
-      <w:r>
-        <w:tab/>
-      </w:r>
-      <w:r>
-        <w:t xml:space="preserve">Theme 5</w:t>
-      </w:r>
-    </w:p>
-    <w:bookmarkEnd w:id="53"/>
-    <w:bookmarkEnd w:id="54"/>
-    <w:bookmarkStart w:id="60" w:name="web-publishing-guidance"/>
-    <w:p>
-      <w:pPr>
-        <w:pStyle w:val="Heading1"/>
-      </w:pPr>
-      <w:r>
-        <w:rPr>
-          <w:rStyle w:val="SectionNumber"/>
-        </w:rPr>
-        <w:t xml:space="preserve">6</w:t>
-      </w:r>
-      <w:r>
-        <w:tab/>
-      </w:r>
-      <w:r>
-        <w:t xml:space="preserve">Web publishing guidance</w:t>
-      </w:r>
-    </w:p>
-    <w:bookmarkStart w:id="55" w:name="logistics"/>
-    <w:p>
-      <w:pPr>
-        <w:pStyle w:val="Heading2"/>
-      </w:pPr>
-      <w:r>
-        <w:rPr>
-          <w:rStyle w:val="SectionNumber"/>
-        </w:rPr>
-        <w:t xml:space="preserve">6.1</w:t>
-      </w:r>
-      <w:r>
-        <w:tab/>
-      </w:r>
-      <w:r>
-        <w:t xml:space="preserve">Logistics</w:t>
+        <w:t xml:space="preserve">File naming convention</w:t>
       </w:r>
     </w:p>
     <w:p>
@@ -2714,254 +3194,686 @@
         <w:pStyle w:val="FirstParagraph"/>
       </w:pPr>
       <w:r>
-        <w:t xml:space="preserve">Web publishing for statistics is handled by a small number of people who are accredited to use whitehall Publisher. We are fortunate to have two publishers in the food team. But there is an overhead.</w:t>
-      </w:r>
-      <w:r>
-        <w:t xml:space="preserve"> </w:t>
-      </w:r>
+        <w:t xml:space="preserve">UKFSR content files must adhere to a naming convention. Supplementary files such</w:t>
+      </w:r>
+      <w:r>
+        <w:t xml:space="preserve"> </w:t>
+      </w:r>
+      <w:r>
+        <w:t xml:space="preserve">as raw data etc can be more fluid, although we recommend includint theme/</w:t>
+      </w:r>
+      <w:r>
+        <w:t xml:space="preserve"> </w:t>
+      </w:r>
+      <w:r>
+        <w:t xml:space="preserve">indicator numbers. If in doubt, err on the side of long descriptive file names -</w:t>
+      </w:r>
+      <w:r>
+        <w:t xml:space="preserve"> </w:t>
+      </w:r>
+      <w:r>
+        <w:t xml:space="preserve">its 3 years befoer anyone will look at these again!</w:t>
+      </w:r>
+    </w:p>
+    <w:p>
+      <w:pPr>
+        <w:pStyle w:val="BodyText"/>
+      </w:pPr>
       <w:r>
         <w:rPr>
           <w:bCs/>
           <w:b/>
         </w:rPr>
-        <w:t xml:space="preserve">Factor in prep for web time! (ideally 1 week)</w:t>
-      </w:r>
-    </w:p>
-    <w:p>
-      <w:pPr>
-        <w:numPr>
-          <w:ilvl w:val="0"/>
-          <w:numId w:val="1023"/>
-        </w:numPr>
-        <w:pStyle w:val="Compact"/>
-      </w:pPr>
-      <w:r>
-        <w:t xml:space="preserve">web team to commandeer additional resource to cover secondeyes etc process during web print conversion</w:t>
-      </w:r>
-    </w:p>
-    <w:bookmarkEnd w:id="55"/>
-    <w:bookmarkStart w:id="56" w:name="converting-word-documents-to-markdown"/>
-    <w:p>
-      <w:pPr>
-        <w:pStyle w:val="Heading2"/>
-      </w:pPr>
-      <w:r>
-        <w:rPr>
-          <w:rStyle w:val="SectionNumber"/>
-        </w:rPr>
-        <w:t xml:space="preserve">6.2</w:t>
-      </w:r>
-      <w:r>
-        <w:tab/>
-      </w:r>
-      <w:r>
-        <w:t xml:space="preserve">Converting Word documents to markdown</w:t>
-      </w:r>
-    </w:p>
-    <w:p>
-      <w:pPr>
-        <w:pStyle w:val="FirstParagraph"/>
-      </w:pPr>
-      <w:r>
-        <w:t xml:space="preserve">R code for</w:t>
-      </w:r>
-    </w:p>
-    <w:p>
-      <w:pPr>
-        <w:pStyle w:val="SourceCode"/>
+        <w:t xml:space="preserve">Content filename template</w:t>
+      </w:r>
+    </w:p>
+    <w:p>
+      <w:pPr>
+        <w:pStyle w:val="BodyText"/>
       </w:pPr>
       <w:r>
         <w:rPr>
           <w:rStyle w:val="VerbatimChar"/>
         </w:rPr>
-        <w:t xml:space="preserve">library(rmarkdown)</w:t>
-      </w:r>
-      <w:r>
-        <w:br/>
-      </w:r>
+        <w:t xml:space="preserve">TX_X.n_description.svg/png/csv</w:t>
+      </w:r>
+    </w:p>
+    <w:p>
+      <w:pPr>
+        <w:pStyle w:val="BodyText"/>
+      </w:pPr>
+      <w:r>
+        <w:t xml:space="preserve">where:</w:t>
+      </w:r>
+    </w:p>
+    <w:p>
+      <w:pPr>
+        <w:numPr>
+          <w:ilvl w:val="0"/>
+          <w:numId w:val="1024"/>
+        </w:numPr>
+      </w:pPr>
       <w:r>
         <w:rPr>
           <w:rStyle w:val="VerbatimChar"/>
         </w:rPr>
-        <w:t xml:space="preserve">pandoc_convert(input = 'FILENAME.docx',</w:t>
-      </w:r>
-      <w:r>
-        <w:br/>
-      </w:r>
+        <w:t xml:space="preserve">X</w:t>
+      </w:r>
+      <w:r>
+        <w:t xml:space="preserve"> </w:t>
+      </w:r>
+      <w:r>
+        <w:t xml:space="preserve">is theme number</w:t>
+      </w:r>
+    </w:p>
+    <w:p>
+      <w:pPr>
+        <w:numPr>
+          <w:ilvl w:val="0"/>
+          <w:numId w:val="1024"/>
+        </w:numPr>
+      </w:pPr>
       <w:r>
         <w:rPr>
           <w:rStyle w:val="VerbatimChar"/>
         </w:rPr>
-        <w:t xml:space="preserve">               to="markdown_mmd",</w:t>
-      </w:r>
-      <w:r>
-        <w:br/>
-      </w:r>
+        <w:t xml:space="preserve">n</w:t>
+      </w:r>
+      <w:r>
+        <w:t xml:space="preserve"> </w:t>
+      </w:r>
+      <w:r>
+        <w:t xml:space="preserve">is indicator number</w:t>
+      </w:r>
+    </w:p>
+    <w:p>
+      <w:pPr>
+        <w:numPr>
+          <w:ilvl w:val="0"/>
+          <w:numId w:val="1024"/>
+        </w:numPr>
+      </w:pPr>
       <w:r>
         <w:rPr>
           <w:rStyle w:val="VerbatimChar"/>
         </w:rPr>
-        <w:t xml:space="preserve">               output = "FILENAME.md", </w:t>
-      </w:r>
-      <w:r>
-        <w:br/>
-      </w:r>
-      <w:r>
-        <w:rPr>
-          <w:rStyle w:val="VerbatimChar"/>
-        </w:rPr>
-        <w:t xml:space="preserve">               options = c("--wrap=none",</w:t>
-      </w:r>
-      <w:r>
-        <w:br/>
-      </w:r>
-      <w:r>
-        <w:rPr>
-          <w:rStyle w:val="VerbatimChar"/>
-        </w:rPr>
-        <w:t xml:space="preserve">                           "--reference-links",</w:t>
-      </w:r>
-      <w:r>
-        <w:br/>
-      </w:r>
-      <w:r>
-        <w:rPr>
-          <w:rStyle w:val="VerbatimChar"/>
-        </w:rPr>
-        <w:t xml:space="preserve">                           "--extract-media=./images/"))</w:t>
-      </w:r>
-    </w:p>
-    <w:bookmarkEnd w:id="56"/>
-    <w:bookmarkStart w:id="57" w:name="graphics"/>
-    <w:p>
-      <w:pPr>
-        <w:pStyle w:val="Heading2"/>
-      </w:pPr>
-      <w:r>
-        <w:rPr>
-          <w:rStyle w:val="SectionNumber"/>
-        </w:rPr>
-        <w:t xml:space="preserve">6.3</w:t>
-      </w:r>
-      <w:r>
-        <w:tab/>
-      </w:r>
-      <w:r>
-        <w:t xml:space="preserve">Graphics</w:t>
-      </w:r>
-    </w:p>
-    <w:p>
-      <w:pPr>
-        <w:pStyle w:val="FirstParagraph"/>
-      </w:pPr>
-      <w:r>
-        <w:t xml:space="preserve">Images must be 960 pixels wide by 640 pixels high at 72 dpi.</w:t>
-      </w:r>
-      <w:r>
-        <w:t xml:space="preserve"> </w:t>
-      </w:r>
-      <w:r>
-        <w:t xml:space="preserve">SVGs can be any size and do not need resizing before uploading.</w:t>
-      </w:r>
-    </w:p>
-    <w:bookmarkEnd w:id="57"/>
-    <w:bookmarkStart w:id="59" w:name="other-useful-things"/>
-    <w:p>
-      <w:pPr>
-        <w:pStyle w:val="Heading2"/>
-      </w:pPr>
-      <w:r>
-        <w:rPr>
-          <w:rStyle w:val="SectionNumber"/>
-        </w:rPr>
-        <w:t xml:space="preserve">6.4</w:t>
-      </w:r>
-      <w:r>
-        <w:tab/>
-      </w:r>
-      <w:r>
-        <w:t xml:space="preserve">Other useful things</w:t>
-      </w:r>
-    </w:p>
-    <w:bookmarkStart w:id="58" w:name="acronym-markdown"/>
-    <w:p>
-      <w:pPr>
-        <w:pStyle w:val="Heading3"/>
-      </w:pPr>
-      <w:r>
-        <w:rPr>
-          <w:rStyle w:val="SectionNumber"/>
-        </w:rPr>
-        <w:t xml:space="preserve">6.4.1</w:t>
-      </w:r>
-      <w:r>
-        <w:tab/>
-      </w:r>
-      <w:r>
-        <w:t xml:space="preserve">Acronym markdown</w:t>
-      </w:r>
-    </w:p>
-    <w:p>
-      <w:pPr>
-        <w:pStyle w:val="FirstParagraph"/>
-      </w:pPr>
-      <w:r>
-        <w:t xml:space="preserve">Add to end of file, each one on a newline</w:t>
-      </w:r>
-    </w:p>
-    <w:p>
-      <w:pPr>
-        <w:pStyle w:val="SourceCode"/>
-      </w:pPr>
-      <w:r>
-        <w:rPr>
-          <w:rStyle w:val="VerbatimChar"/>
-        </w:rPr>
-        <w:t xml:space="preserve">*[UKFSR]: UK Food Security Report</w:t>
-      </w:r>
-    </w:p>
-    <w:bookmarkEnd w:id="58"/>
-    <w:bookmarkEnd w:id="59"/>
-    <w:bookmarkEnd w:id="60"/>
-    <w:bookmarkStart w:id="64" w:name="physical-print-edition"/>
-    <w:p>
-      <w:pPr>
-        <w:pStyle w:val="Heading1"/>
-      </w:pPr>
-      <w:r>
-        <w:rPr>
-          <w:rStyle w:val="SectionNumber"/>
-        </w:rPr>
-        <w:t xml:space="preserve">7</w:t>
-      </w:r>
-      <w:r>
-        <w:tab/>
-      </w:r>
-      <w:r>
-        <w:t xml:space="preserve">Physical print edition</w:t>
-      </w:r>
-    </w:p>
-    <w:p>
-      <w:pPr>
-        <w:pStyle w:val="FirstParagraph"/>
-      </w:pPr>
-      <w:r>
-        <w:t xml:space="preserve">The logistics of print will depend on the service used to create the print edition. For UKFSR2021 the printers needed a PDF of the final document to turn into the final laid report.</w:t>
-      </w:r>
-    </w:p>
-    <w:p>
-      <w:pPr>
-        <w:pStyle w:val="BodyText"/>
+        <w:t xml:space="preserve">description</w:t>
+      </w:r>
+      <w:r>
+        <w:t xml:space="preserve"> </w:t>
+      </w:r>
+      <w:r>
+        <w:t xml:space="preserve">needs to be enough to uniquely describe the content. Use</w:t>
+      </w:r>
+      <w:r>
+        <w:t xml:space="preserve"> </w:t>
+      </w:r>
+      <w:r>
+        <w:rPr>
+          <w:iCs/>
+          <w:i/>
+        </w:rPr>
+        <w:t xml:space="preserve">snake_case</w:t>
+      </w:r>
+      <w:r>
+        <w:t xml:space="preserve"> </w:t>
+      </w:r>
+      <w:r>
+        <w:t xml:space="preserve">as necessary.</w:t>
+      </w:r>
+    </w:p>
+    <w:p>
+      <w:pPr>
+        <w:numPr>
+          <w:ilvl w:val="0"/>
+          <w:numId w:val="1024"/>
+        </w:numPr>
       </w:pPr>
       <w:r>
         <w:rPr>
           <w:bCs/>
           <w:b/>
         </w:rPr>
+        <w:t xml:space="preserve">filetype</w:t>
+      </w:r>
+      <w:r>
+        <w:t xml:space="preserve"> </w:t>
+      </w:r>
+      <w:r>
+        <w:t xml:space="preserve">must be</w:t>
+      </w:r>
+      <w:r>
+        <w:t xml:space="preserve"> </w:t>
+      </w:r>
+      <w:r>
+        <w:rPr>
+          <w:rStyle w:val="VerbatimChar"/>
+        </w:rPr>
+        <w:t xml:space="preserve">csv</w:t>
+      </w:r>
+      <w:r>
+        <w:t xml:space="preserve"> </w:t>
+      </w:r>
+      <w:r>
+        <w:t xml:space="preserve">for data,</w:t>
+      </w:r>
+      <w:r>
+        <w:t xml:space="preserve"> </w:t>
+      </w:r>
+      <w:r>
+        <w:rPr>
+          <w:rStyle w:val="VerbatimChar"/>
+        </w:rPr>
+        <w:t xml:space="preserve">svg</w:t>
+      </w:r>
+      <w:r>
+        <w:t xml:space="preserve">/</w:t>
+      </w:r>
+      <w:r>
+        <w:rPr>
+          <w:rStyle w:val="VerbatimChar"/>
+        </w:rPr>
+        <w:t xml:space="preserve">png</w:t>
+      </w:r>
+      <w:r>
+        <w:t xml:space="preserve"> </w:t>
+      </w:r>
+      <w:r>
+        <w:t xml:space="preserve">for web/print respectively</w:t>
+      </w:r>
+    </w:p>
+    <w:bookmarkEnd w:id="52"/>
+    <w:bookmarkStart w:id="54" w:name="code"/>
+    <w:p>
+      <w:pPr>
+        <w:pStyle w:val="Heading3"/>
+      </w:pPr>
+      <w:r>
+        <w:rPr>
+          <w:rStyle w:val="SectionNumber"/>
+        </w:rPr>
+        <w:t xml:space="preserve">4.1.4</w:t>
+      </w:r>
+      <w:r>
+        <w:tab/>
+      </w:r>
+      <w:r>
+        <w:t xml:space="preserve">Code</w:t>
+      </w:r>
+    </w:p>
+    <w:p>
+      <w:pPr>
+        <w:pStyle w:val="FirstParagraph"/>
+      </w:pPr>
+      <w:r>
+        <w:t xml:space="preserve">The S3 bucket is not a public resource (although generally its contents need not be stored securely). But the code to produce the content is stored in a public Github repository at</w:t>
+      </w:r>
+      <w:r>
+        <w:t xml:space="preserve"> </w:t>
+      </w:r>
+      <w:hyperlink r:id="rId53">
+        <w:r>
+          <w:rPr>
+            <w:rStyle w:val="Hyperlink"/>
+          </w:rPr>
+          <w:t xml:space="preserve">https://github.com/Defra-Data-Science-Centre-of-Excellence/UKFSR2024</w:t>
+        </w:r>
+      </w:hyperlink>
+      <w:r>
+        <w:t xml:space="preserve">. It is crucial that the content code for graphics and related output is captured here.</w:t>
+      </w:r>
+    </w:p>
+    <w:bookmarkEnd w:id="54"/>
+    <w:bookmarkEnd w:id="55"/>
+    <w:bookmarkStart w:id="56" w:name="format"/>
+    <w:p>
+      <w:pPr>
+        <w:pStyle w:val="Heading2"/>
+      </w:pPr>
+      <w:r>
+        <w:rPr>
+          <w:rStyle w:val="SectionNumber"/>
+        </w:rPr>
+        <w:t xml:space="preserve">4.2</w:t>
+      </w:r>
+      <w:r>
+        <w:tab/>
+      </w:r>
+      <w:r>
+        <w:t xml:space="preserve">Format</w:t>
+      </w:r>
+    </w:p>
+    <w:p>
+      <w:pPr>
+        <w:pStyle w:val="FirstParagraph"/>
+      </w:pPr>
+      <w:r>
+        <w:t xml:space="preserve">The data underlying each chart needs to be stored in csv format. This is so we</w:t>
+      </w:r>
+      <w:r>
+        <w:t xml:space="preserve"> </w:t>
+      </w:r>
+      <w:r>
+        <w:t xml:space="preserve">can offer a preview link for the data alongside each chart.</w:t>
+      </w:r>
+    </w:p>
+    <w:p>
+      <w:pPr>
+        <w:pStyle w:val="BodyText"/>
+      </w:pPr>
+      <w:r>
+        <w:rPr>
+          <w:bCs/>
+          <w:b/>
+        </w:rPr>
+        <w:t xml:space="preserve">GDS Transport font!!</w:t>
+      </w:r>
+    </w:p>
+    <w:bookmarkEnd w:id="56"/>
+    <w:bookmarkEnd w:id="57"/>
+    <w:bookmarkStart w:id="63" w:name="theme-guides"/>
+    <w:p>
+      <w:pPr>
+        <w:pStyle w:val="Heading1"/>
+      </w:pPr>
+      <w:r>
+        <w:rPr>
+          <w:rStyle w:val="SectionNumber"/>
+        </w:rPr>
+        <w:t xml:space="preserve">5</w:t>
+      </w:r>
+      <w:r>
+        <w:tab/>
+      </w:r>
+      <w:r>
+        <w:t xml:space="preserve">Theme guides</w:t>
+      </w:r>
+    </w:p>
+    <w:bookmarkStart w:id="58" w:name="theme-1"/>
+    <w:p>
+      <w:pPr>
+        <w:pStyle w:val="Heading2"/>
+      </w:pPr>
+      <w:r>
+        <w:rPr>
+          <w:rStyle w:val="SectionNumber"/>
+        </w:rPr>
+        <w:t xml:space="preserve">5.1</w:t>
+      </w:r>
+      <w:r>
+        <w:tab/>
+      </w:r>
+      <w:r>
+        <w:t xml:space="preserve">Theme 1</w:t>
+      </w:r>
+    </w:p>
+    <w:bookmarkEnd w:id="58"/>
+    <w:bookmarkStart w:id="59" w:name="theme-2"/>
+    <w:p>
+      <w:pPr>
+        <w:pStyle w:val="Heading2"/>
+      </w:pPr>
+      <w:r>
+        <w:rPr>
+          <w:rStyle w:val="SectionNumber"/>
+        </w:rPr>
+        <w:t xml:space="preserve">5.2</w:t>
+      </w:r>
+      <w:r>
+        <w:tab/>
+      </w:r>
+      <w:r>
+        <w:t xml:space="preserve">Theme 2</w:t>
+      </w:r>
+    </w:p>
+    <w:bookmarkEnd w:id="59"/>
+    <w:bookmarkStart w:id="60" w:name="theme-3"/>
+    <w:p>
+      <w:pPr>
+        <w:pStyle w:val="Heading2"/>
+      </w:pPr>
+      <w:r>
+        <w:rPr>
+          <w:rStyle w:val="SectionNumber"/>
+        </w:rPr>
+        <w:t xml:space="preserve">5.3</w:t>
+      </w:r>
+      <w:r>
+        <w:tab/>
+      </w:r>
+      <w:r>
+        <w:t xml:space="preserve">Theme 3</w:t>
+      </w:r>
+    </w:p>
+    <w:bookmarkEnd w:id="60"/>
+    <w:bookmarkStart w:id="61" w:name="theme-4"/>
+    <w:p>
+      <w:pPr>
+        <w:pStyle w:val="Heading2"/>
+      </w:pPr>
+      <w:r>
+        <w:rPr>
+          <w:rStyle w:val="SectionNumber"/>
+        </w:rPr>
+        <w:t xml:space="preserve">5.4</w:t>
+      </w:r>
+      <w:r>
+        <w:tab/>
+      </w:r>
+      <w:r>
+        <w:t xml:space="preserve">Theme 4</w:t>
+      </w:r>
+    </w:p>
+    <w:bookmarkEnd w:id="61"/>
+    <w:bookmarkStart w:id="62" w:name="theme-5"/>
+    <w:p>
+      <w:pPr>
+        <w:pStyle w:val="Heading2"/>
+      </w:pPr>
+      <w:r>
+        <w:rPr>
+          <w:rStyle w:val="SectionNumber"/>
+        </w:rPr>
+        <w:t xml:space="preserve">5.5</w:t>
+      </w:r>
+      <w:r>
+        <w:tab/>
+      </w:r>
+      <w:r>
+        <w:t xml:space="preserve">Theme 5</w:t>
+      </w:r>
+    </w:p>
+    <w:bookmarkEnd w:id="62"/>
+    <w:bookmarkEnd w:id="63"/>
+    <w:bookmarkStart w:id="69" w:name="web-publishing-guidance"/>
+    <w:p>
+      <w:pPr>
+        <w:pStyle w:val="Heading1"/>
+      </w:pPr>
+      <w:r>
+        <w:rPr>
+          <w:rStyle w:val="SectionNumber"/>
+        </w:rPr>
+        <w:t xml:space="preserve">6</w:t>
+      </w:r>
+      <w:r>
+        <w:tab/>
+      </w:r>
+      <w:r>
+        <w:t xml:space="preserve">Web publishing guidance</w:t>
+      </w:r>
+    </w:p>
+    <w:bookmarkStart w:id="64" w:name="logistics"/>
+    <w:p>
+      <w:pPr>
+        <w:pStyle w:val="Heading2"/>
+      </w:pPr>
+      <w:r>
+        <w:rPr>
+          <w:rStyle w:val="SectionNumber"/>
+        </w:rPr>
+        <w:t xml:space="preserve">6.1</w:t>
+      </w:r>
+      <w:r>
+        <w:tab/>
+      </w:r>
+      <w:r>
+        <w:t xml:space="preserve">Logistics</w:t>
+      </w:r>
+    </w:p>
+    <w:p>
+      <w:pPr>
+        <w:pStyle w:val="FirstParagraph"/>
+      </w:pPr>
+      <w:r>
+        <w:t xml:space="preserve">Web publishing for statistics is handled by a small number of people who are accredited to use whitehall Publisher. We are fortunate to have two publishers in the food team. But there is an overhead.</w:t>
+      </w:r>
+      <w:r>
+        <w:t xml:space="preserve"> </w:t>
+      </w:r>
+      <w:r>
+        <w:rPr>
+          <w:bCs/>
+          <w:b/>
+        </w:rPr>
+        <w:t xml:space="preserve">Factor in prep for web time! (ideally 1 week)</w:t>
+      </w:r>
+    </w:p>
+    <w:p>
+      <w:pPr>
+        <w:numPr>
+          <w:ilvl w:val="0"/>
+          <w:numId w:val="1025"/>
+        </w:numPr>
+        <w:pStyle w:val="Compact"/>
+      </w:pPr>
+      <w:r>
+        <w:t xml:space="preserve">web team to commandeer additional resource to cover secondeyes etc process during web print conversion</w:t>
+      </w:r>
+    </w:p>
+    <w:bookmarkEnd w:id="64"/>
+    <w:bookmarkStart w:id="65" w:name="converting-word-documents-to-markdown"/>
+    <w:p>
+      <w:pPr>
+        <w:pStyle w:val="Heading2"/>
+      </w:pPr>
+      <w:r>
+        <w:rPr>
+          <w:rStyle w:val="SectionNumber"/>
+        </w:rPr>
+        <w:t xml:space="preserve">6.2</w:t>
+      </w:r>
+      <w:r>
+        <w:tab/>
+      </w:r>
+      <w:r>
+        <w:t xml:space="preserve">Converting Word documents to markdown</w:t>
+      </w:r>
+    </w:p>
+    <w:p>
+      <w:pPr>
+        <w:pStyle w:val="FirstParagraph"/>
+      </w:pPr>
+      <w:r>
+        <w:t xml:space="preserve">R code for</w:t>
+      </w:r>
+    </w:p>
+    <w:p>
+      <w:pPr>
+        <w:pStyle w:val="SourceCode"/>
+      </w:pPr>
+      <w:r>
+        <w:rPr>
+          <w:rStyle w:val="VerbatimChar"/>
+        </w:rPr>
+        <w:t xml:space="preserve">library(rmarkdown)</w:t>
+      </w:r>
+      <w:r>
+        <w:br/>
+      </w:r>
+      <w:r>
+        <w:rPr>
+          <w:rStyle w:val="VerbatimChar"/>
+        </w:rPr>
+        <w:t xml:space="preserve">pandoc_convert(input = 'FILENAME.docx',</w:t>
+      </w:r>
+      <w:r>
+        <w:br/>
+      </w:r>
+      <w:r>
+        <w:rPr>
+          <w:rStyle w:val="VerbatimChar"/>
+        </w:rPr>
+        <w:t xml:space="preserve">               to="markdown_mmd",</w:t>
+      </w:r>
+      <w:r>
+        <w:br/>
+      </w:r>
+      <w:r>
+        <w:rPr>
+          <w:rStyle w:val="VerbatimChar"/>
+        </w:rPr>
+        <w:t xml:space="preserve">               output = "FILENAME.md", </w:t>
+      </w:r>
+      <w:r>
+        <w:br/>
+      </w:r>
+      <w:r>
+        <w:rPr>
+          <w:rStyle w:val="VerbatimChar"/>
+        </w:rPr>
+        <w:t xml:space="preserve">               options = c("--wrap=none",</w:t>
+      </w:r>
+      <w:r>
+        <w:br/>
+      </w:r>
+      <w:r>
+        <w:rPr>
+          <w:rStyle w:val="VerbatimChar"/>
+        </w:rPr>
+        <w:t xml:space="preserve">                           "--reference-links",</w:t>
+      </w:r>
+      <w:r>
+        <w:br/>
+      </w:r>
+      <w:r>
+        <w:rPr>
+          <w:rStyle w:val="VerbatimChar"/>
+        </w:rPr>
+        <w:t xml:space="preserve">                           "--extract-media=./images/"))</w:t>
+      </w:r>
+    </w:p>
+    <w:bookmarkEnd w:id="65"/>
+    <w:bookmarkStart w:id="66" w:name="graphics"/>
+    <w:p>
+      <w:pPr>
+        <w:pStyle w:val="Heading2"/>
+      </w:pPr>
+      <w:r>
+        <w:rPr>
+          <w:rStyle w:val="SectionNumber"/>
+        </w:rPr>
+        <w:t xml:space="preserve">6.3</w:t>
+      </w:r>
+      <w:r>
+        <w:tab/>
+      </w:r>
+      <w:r>
+        <w:t xml:space="preserve">Graphics</w:t>
+      </w:r>
+    </w:p>
+    <w:p>
+      <w:pPr>
+        <w:pStyle w:val="FirstParagraph"/>
+      </w:pPr>
+      <w:r>
+        <w:t xml:space="preserve">Images must be 960 pixels wide by 640 pixels high at 72 dpi.</w:t>
+      </w:r>
+      <w:r>
+        <w:t xml:space="preserve"> </w:t>
+      </w:r>
+      <w:r>
+        <w:t xml:space="preserve">SVGs can be any size and do not need resizing before uploading.</w:t>
+      </w:r>
+    </w:p>
+    <w:bookmarkEnd w:id="66"/>
+    <w:bookmarkStart w:id="68" w:name="other-useful-things"/>
+    <w:p>
+      <w:pPr>
+        <w:pStyle w:val="Heading2"/>
+      </w:pPr>
+      <w:r>
+        <w:rPr>
+          <w:rStyle w:val="SectionNumber"/>
+        </w:rPr>
+        <w:t xml:space="preserve">6.4</w:t>
+      </w:r>
+      <w:r>
+        <w:tab/>
+      </w:r>
+      <w:r>
+        <w:t xml:space="preserve">Other useful things</w:t>
+      </w:r>
+    </w:p>
+    <w:bookmarkStart w:id="67" w:name="acronym-markdown"/>
+    <w:p>
+      <w:pPr>
+        <w:pStyle w:val="Heading3"/>
+      </w:pPr>
+      <w:r>
+        <w:rPr>
+          <w:rStyle w:val="SectionNumber"/>
+        </w:rPr>
+        <w:t xml:space="preserve">6.4.1</w:t>
+      </w:r>
+      <w:r>
+        <w:tab/>
+      </w:r>
+      <w:r>
+        <w:t xml:space="preserve">Acronym markdown</w:t>
+      </w:r>
+    </w:p>
+    <w:p>
+      <w:pPr>
+        <w:pStyle w:val="FirstParagraph"/>
+      </w:pPr>
+      <w:r>
+        <w:t xml:space="preserve">Add to end of file, each one on a newline</w:t>
+      </w:r>
+    </w:p>
+    <w:p>
+      <w:pPr>
+        <w:pStyle w:val="SourceCode"/>
+      </w:pPr>
+      <w:r>
+        <w:rPr>
+          <w:rStyle w:val="VerbatimChar"/>
+        </w:rPr>
+        <w:t xml:space="preserve">*[UKFSR]: UK Food Security Report</w:t>
+      </w:r>
+    </w:p>
+    <w:bookmarkEnd w:id="67"/>
+    <w:bookmarkEnd w:id="68"/>
+    <w:bookmarkEnd w:id="69"/>
+    <w:bookmarkStart w:id="73" w:name="physical-print-edition"/>
+    <w:p>
+      <w:pPr>
+        <w:pStyle w:val="Heading1"/>
+      </w:pPr>
+      <w:r>
+        <w:rPr>
+          <w:rStyle w:val="SectionNumber"/>
+        </w:rPr>
+        <w:t xml:space="preserve">7</w:t>
+      </w:r>
+      <w:r>
+        <w:tab/>
+      </w:r>
+      <w:r>
+        <w:t xml:space="preserve">Physical print edition</w:t>
+      </w:r>
+    </w:p>
+    <w:p>
+      <w:pPr>
+        <w:pStyle w:val="FirstParagraph"/>
+      </w:pPr>
+      <w:r>
+        <w:t xml:space="preserve">The logistics of print will depend on the service used to create the print edition. For UKFSR2021 the printers needed a PDF of the final document to turn into the final laid report.</w:t>
+      </w:r>
+    </w:p>
+    <w:p>
+      <w:pPr>
+        <w:pStyle w:val="BodyText"/>
+      </w:pPr>
+      <w:r>
+        <w:rPr>
+          <w:bCs/>
+          <w:b/>
+        </w:rPr>
         <w:t xml:space="preserve">Factor in print publication time! (ideally 1 week)</w:t>
       </w:r>
     </w:p>
-    <w:bookmarkStart w:id="61" w:name="final-word-version"/>
+    <w:bookmarkStart w:id="70" w:name="final-word-version"/>
     <w:p>
       <w:pPr>
         <w:pStyle w:val="Heading2"/>
@@ -2991,7 +3903,7 @@
       <w:pPr>
         <w:numPr>
           <w:ilvl w:val="0"/>
-          <w:numId w:val="1024"/>
+          <w:numId w:val="1026"/>
         </w:numPr>
         <w:pStyle w:val="Compact"/>
       </w:pPr>
@@ -3015,7 +3927,7 @@
       <w:pPr>
         <w:numPr>
           <w:ilvl w:val="0"/>
-          <w:numId w:val="1024"/>
+          <w:numId w:val="1026"/>
         </w:numPr>
         <w:pStyle w:val="Compact"/>
       </w:pPr>
@@ -3027,7 +3939,7 @@
       <w:pPr>
         <w:numPr>
           <w:ilvl w:val="0"/>
-          <w:numId w:val="1024"/>
+          <w:numId w:val="1026"/>
         </w:numPr>
         <w:pStyle w:val="Compact"/>
       </w:pPr>
@@ -3039,7 +3951,7 @@
       <w:pPr>
         <w:numPr>
           <w:ilvl w:val="0"/>
-          <w:numId w:val="1024"/>
+          <w:numId w:val="1026"/>
         </w:numPr>
         <w:pStyle w:val="Compact"/>
       </w:pPr>
@@ -3051,7 +3963,7 @@
       <w:pPr>
         <w:numPr>
           <w:ilvl w:val="0"/>
-          <w:numId w:val="1024"/>
+          <w:numId w:val="1026"/>
         </w:numPr>
         <w:pStyle w:val="Compact"/>
       </w:pPr>
@@ -3063,7 +3975,7 @@
       <w:pPr>
         <w:numPr>
           <w:ilvl w:val="0"/>
-          <w:numId w:val="1024"/>
+          <w:numId w:val="1026"/>
         </w:numPr>
         <w:pStyle w:val="Compact"/>
       </w:pPr>
@@ -3126,7 +4038,7 @@
       <w:pPr>
         <w:numPr>
           <w:ilvl w:val="0"/>
-          <w:numId w:val="1025"/>
+          <w:numId w:val="1027"/>
         </w:numPr>
         <w:pStyle w:val="Compact"/>
       </w:pPr>
@@ -3138,7 +4050,7 @@
       <w:pPr>
         <w:numPr>
           <w:ilvl w:val="0"/>
-          <w:numId w:val="1025"/>
+          <w:numId w:val="1027"/>
         </w:numPr>
         <w:pStyle w:val="Compact"/>
       </w:pPr>
@@ -3150,7 +4062,7 @@
       <w:pPr>
         <w:numPr>
           <w:ilvl w:val="0"/>
-          <w:numId w:val="1025"/>
+          <w:numId w:val="1027"/>
         </w:numPr>
         <w:pStyle w:val="Compact"/>
       </w:pPr>
@@ -3166,8 +4078,8 @@
         <w:t xml:space="preserve">At this point the document should be ready for PDF conversion.</w:t>
       </w:r>
     </w:p>
-    <w:bookmarkEnd w:id="61"/>
-    <w:bookmarkStart w:id="62" w:name="create-pdf"/>
+    <w:bookmarkEnd w:id="70"/>
+    <w:bookmarkStart w:id="71" w:name="create-pdf"/>
     <w:p>
       <w:pPr>
         <w:pStyle w:val="Heading2"/>
@@ -3193,8 +4105,8 @@
         <w:t xml:space="preserve">At this point it should be easy: export the master Word doc to PDF (PDF/A I think: check!). Worth checking accessibility even though the HTML version will be the truly accessible version. One thing worth checking: metadata. Check the author, organisation etc metadata in the word doc is what you want in the PDF version.</w:t>
       </w:r>
     </w:p>
-    <w:bookmarkEnd w:id="62"/>
-    <w:bookmarkStart w:id="63" w:name="accessibility"/>
+    <w:bookmarkEnd w:id="71"/>
+    <w:bookmarkStart w:id="72" w:name="accessibility"/>
     <w:p>
       <w:pPr>
         <w:pStyle w:val="Heading2"/>
@@ -3220,9 +4132,9 @@
         <w:t xml:space="preserve">There was an unfulfilled request for a large print version last time. With a bit of luck, any MPs with such requirements will accept the HTML version as accessible, zoomable and screen reader friendly. If not, repeat the document conversion process and edit the style definitions to up the font size. I think there might be practical printing issues which mean it would have to be printed as multiple documents. UKFSR at 300 odd pages I think was approaching the limit of what perfect binding print can handle. Speak to the print supplier about these issues.</w:t>
       </w:r>
     </w:p>
-    <w:bookmarkEnd w:id="63"/>
-    <w:bookmarkEnd w:id="64"/>
-    <w:bookmarkStart w:id="65" w:name="appendix"/>
+    <w:bookmarkEnd w:id="72"/>
+    <w:bookmarkEnd w:id="73"/>
+    <w:bookmarkStart w:id="74" w:name="appendix"/>
     <w:p>
       <w:pPr>
         <w:pStyle w:val="Heading1"/>
@@ -3231,8 +4143,8 @@
         <w:t xml:space="preserve">Appendix</w:t>
       </w:r>
     </w:p>
-    <w:bookmarkEnd w:id="65"/>
-    <w:bookmarkStart w:id="75" w:name="miscellaneous"/>
+    <w:bookmarkEnd w:id="74"/>
+    <w:bookmarkStart w:id="85" w:name="miscellaneous"/>
     <w:p>
       <w:pPr>
         <w:pStyle w:val="Heading1"/>
@@ -3250,7 +4162,7 @@
         <w:t xml:space="preserve">Miscellaneous</w:t>
       </w:r>
     </w:p>
-    <w:bookmarkStart w:id="67" w:name="legal-basis"/>
+    <w:bookmarkStart w:id="76" w:name="legal-basis"/>
     <w:p>
       <w:pPr>
         <w:pStyle w:val="Heading2"/>
@@ -3272,7 +4184,7 @@
       <w:pPr>
         <w:pStyle w:val="FirstParagraph"/>
       </w:pPr>
-      <w:hyperlink r:id="rId66">
+      <w:hyperlink r:id="rId75">
         <w:r>
           <w:rPr>
             <w:rStyle w:val="Hyperlink"/>
@@ -3281,8 +4193,8 @@
         </w:r>
       </w:hyperlink>
     </w:p>
-    <w:bookmarkEnd w:id="67"/>
-    <w:bookmarkStart w:id="69" w:name="osr-feedback-on-ukfsr2021"/>
+    <w:bookmarkEnd w:id="76"/>
+    <w:bookmarkStart w:id="78" w:name="osr-feedback-on-ukfsr2021"/>
     <w:p>
       <w:pPr>
         <w:pStyle w:val="Heading2"/>
@@ -3304,7 +4216,7 @@
       <w:pPr>
         <w:pStyle w:val="FirstParagraph"/>
       </w:pPr>
-      <w:hyperlink r:id="rId68">
+      <w:hyperlink r:id="rId77">
         <w:r>
           <w:rPr>
             <w:rStyle w:val="Hyperlink"/>
@@ -3313,8 +4225,8 @@
         </w:r>
       </w:hyperlink>
     </w:p>
-    <w:bookmarkEnd w:id="69"/>
-    <w:bookmarkStart w:id="70" w:name="publication-deadline"/>
+    <w:bookmarkEnd w:id="78"/>
+    <w:bookmarkStart w:id="79" w:name="publication-deadline"/>
     <w:p>
       <w:pPr>
         <w:pStyle w:val="Heading2"/>
@@ -3340,8 +4252,8 @@
         <w:t xml:space="preserve">Insert legal guidance</w:t>
       </w:r>
     </w:p>
-    <w:bookmarkEnd w:id="70"/>
-    <w:bookmarkStart w:id="74" w:name="general-legal-guidance-from-2024"/>
+    <w:bookmarkEnd w:id="79"/>
+    <w:bookmarkStart w:id="80" w:name="general-legal-guidance-from-2024"/>
     <w:p>
       <w:pPr>
         <w:pStyle w:val="Heading2"/>
@@ -3359,7 +4271,292 @@
         <w:t xml:space="preserve">General legal guidance from 2024</w:t>
       </w:r>
     </w:p>
-    <w:bookmarkStart w:id="71" w:name="late-laying-of-the-report"/>
+    <w:bookmarkEnd w:id="80"/>
+    <w:bookmarkStart w:id="84" w:name="publication-deadline-1"/>
+    <w:p>
+      <w:pPr>
+        <w:pStyle w:val="Heading2"/>
+      </w:pPr>
+      <w:r>
+        <w:rPr>
+          <w:rStyle w:val="SectionNumber"/>
+        </w:rPr>
+        <w:t xml:space="preserve">8.5</w:t>
+      </w:r>
+      <w:r>
+        <w:tab/>
+      </w:r>
+      <w:r>
+        <w:t xml:space="preserve">Publication deadline</w:t>
+      </w:r>
+    </w:p>
+    <w:p>
+      <w:pPr>
+        <w:pStyle w:val="FirstParagraph"/>
+      </w:pPr>
+      <w:r>
+        <w:t xml:space="preserve">[from legal comments 11/01/2024]</w:t>
+      </w:r>
+    </w:p>
+    <w:p>
+      <w:pPr>
+        <w:pStyle w:val="BodyText"/>
+      </w:pPr>
+      <w:r>
+        <w:t xml:space="preserve">The date you should lay the report is actually 3 years from the date of the last</w:t>
+      </w:r>
+      <w:r>
+        <w:t xml:space="preserve"> </w:t>
+      </w:r>
+      <w:r>
+        <w:t xml:space="preserve">report so that would be the 15 December 2024 (although note that this is a</w:t>
+      </w:r>
+      <w:r>
+        <w:t xml:space="preserve"> </w:t>
+      </w:r>
+      <w:r>
+        <w:t xml:space="preserve">Sunday so the last sitting day before this date would be appropriate). There is</w:t>
+      </w:r>
+      <w:r>
+        <w:t xml:space="preserve"> </w:t>
+      </w:r>
+      <w:r>
+        <w:t xml:space="preserve">no reason not to publish before this date if needed and it would be advisable</w:t>
+      </w:r>
+      <w:r>
+        <w:t xml:space="preserve"> </w:t>
+      </w:r>
+      <w:r>
+        <w:t xml:space="preserve">not to leave it to the last possible date. Section 19 of the Agriculture Act</w:t>
+      </w:r>
+      <w:r>
+        <w:t xml:space="preserve"> </w:t>
+      </w:r>
+      <w:r>
+        <w:t xml:space="preserve">2020 states that</w:t>
+      </w:r>
+      <w:r>
+        <w:t xml:space="preserve"> </w:t>
+      </w:r>
+      <w:r>
+        <w:rPr>
+          <w:bCs/>
+          <w:b/>
+        </w:rPr>
+        <w:t xml:space="preserve">a new UKFSR is required</w:t>
+      </w:r>
+      <w:r>
+        <w:rPr>
+          <w:bCs/>
+          <w:b/>
+        </w:rPr>
+        <w:t xml:space="preserve"> </w:t>
+      </w:r>
+      <w:r>
+        <w:rPr>
+          <w:bCs/>
+          <w:b/>
+        </w:rPr>
+        <w:t xml:space="preserve">“</w:t>
+      </w:r>
+      <w:r>
+        <w:rPr>
+          <w:bCs/>
+          <w:b/>
+        </w:rPr>
+        <w:t xml:space="preserve">at least once every three years</w:t>
+      </w:r>
+      <w:r>
+        <w:rPr>
+          <w:bCs/>
+          <w:b/>
+        </w:rPr>
+        <w:t xml:space="preserve">”</w:t>
+      </w:r>
+      <w:r>
+        <w:t xml:space="preserve">. We</w:t>
+      </w:r>
+      <w:r>
+        <w:t xml:space="preserve"> </w:t>
+      </w:r>
+      <w:r>
+        <w:t xml:space="preserve">think that the safest way to interpret this would be that each UKFSR laying</w:t>
+      </w:r>
+      <w:r>
+        <w:t xml:space="preserve"> </w:t>
+      </w:r>
+      <w:r>
+        <w:t xml:space="preserve">starts a three-year</w:t>
+      </w:r>
+      <w:r>
+        <w:t xml:space="preserve"> </w:t>
+      </w:r>
+      <w:r>
+        <w:t xml:space="preserve">‘</w:t>
+      </w:r>
+      <w:r>
+        <w:t xml:space="preserve">clock</w:t>
+      </w:r>
+      <w:r>
+        <w:t xml:space="preserve">’</w:t>
+      </w:r>
+      <w:r>
+        <w:t xml:space="preserve"> </w:t>
+      </w:r>
+      <w:r>
+        <w:t xml:space="preserve">by which another UKFSR must be published. As the</w:t>
+      </w:r>
+      <w:r>
+        <w:t xml:space="preserve"> </w:t>
+      </w:r>
+      <w:r>
+        <w:t xml:space="preserve">first UKFSR was laid in Parliament on December 16 2021, the three-year clock</w:t>
+      </w:r>
+      <w:r>
+        <w:t xml:space="preserve"> </w:t>
+      </w:r>
+      <w:r>
+        <w:t xml:space="preserve">means that the next must be laid by December 15 2024, but can be any time</w:t>
+      </w:r>
+      <w:r>
+        <w:t xml:space="preserve"> </w:t>
+      </w:r>
+      <w:r>
+        <w:t xml:space="preserve">before. If UKFSR2 is instead laid on, for instance, September 1 2024, UKFSR3</w:t>
+      </w:r>
+      <w:r>
+        <w:t xml:space="preserve"> </w:t>
+      </w:r>
+      <w:r>
+        <w:t xml:space="preserve">will have to be laid by August 31 2027.</w:t>
+      </w:r>
+    </w:p>
+    <w:p>
+      <w:pPr>
+        <w:pStyle w:val="BodyText"/>
+      </w:pPr>
+      <w:r>
+        <w:t xml:space="preserve">Also please note that although preferable,</w:t>
+      </w:r>
+      <w:r>
+        <w:t xml:space="preserve"> </w:t>
+      </w:r>
+      <w:r>
+        <w:rPr>
+          <w:bCs/>
+          <w:b/>
+        </w:rPr>
+        <w:t xml:space="preserve">Parliament does not absolutely have</w:t>
+      </w:r>
+      <w:r>
+        <w:rPr>
+          <w:bCs/>
+          <w:b/>
+        </w:rPr>
+        <w:t xml:space="preserve"> </w:t>
+      </w:r>
+      <w:r>
+        <w:rPr>
+          <w:bCs/>
+          <w:b/>
+        </w:rPr>
+        <w:t xml:space="preserve">to be sitting for a paper to be laid.</w:t>
+      </w:r>
+      <w:r>
+        <w:t xml:space="preserve"> </w:t>
+      </w:r>
+      <w:r>
+        <w:t xml:space="preserve">This has previously been considered by</w:t>
+      </w:r>
+      <w:r>
+        <w:t xml:space="preserve"> </w:t>
+      </w:r>
+      <w:r>
+        <w:t xml:space="preserve">policy and legal and whilst the UKFSR was published as an Act paper, if it must</w:t>
+      </w:r>
+      <w:r>
+        <w:t xml:space="preserve"> </w:t>
+      </w:r>
+      <w:r>
+        <w:t xml:space="preserve">be published on a non-sitting day in order to avoid breaching statutory duties,</w:t>
+      </w:r>
+      <w:r>
+        <w:t xml:space="preserve"> </w:t>
+      </w:r>
+      <w:r>
+        <w:t xml:space="preserve">Parliamentary Team consider that it could in exceptional circumstances be laid</w:t>
+      </w:r>
+      <w:r>
+        <w:t xml:space="preserve"> </w:t>
+      </w:r>
+      <w:r>
+        <w:t xml:space="preserve">as a Command Paper with the full knowledge of the Journal Office and with the</w:t>
+      </w:r>
+      <w:r>
+        <w:t xml:space="preserve"> </w:t>
+      </w:r>
+      <w:r>
+        <w:t xml:space="preserve">relevant changes made to its cover. This may not be necessary in future but for</w:t>
+      </w:r>
+      <w:r>
+        <w:t xml:space="preserve"> </w:t>
+      </w:r>
+      <w:r>
+        <w:t xml:space="preserve">now it is advisable.</w:t>
+      </w:r>
+    </w:p>
+    <w:p>
+      <w:pPr>
+        <w:pStyle w:val="BodyText"/>
+      </w:pPr>
+      <w:r>
+        <w:rPr>
+          <w:bCs/>
+          <w:b/>
+        </w:rPr>
+        <w:t xml:space="preserve">Further, the UKFSR is Official Statistics</w:t>
+      </w:r>
+      <w:r>
+        <w:t xml:space="preserve">, which require notice of publication</w:t>
+      </w:r>
+      <w:r>
+        <w:t xml:space="preserve"> </w:t>
+      </w:r>
+      <w:r>
+        <w:t xml:space="preserve">at least four weeks before the intended publication date, and publication on</w:t>
+      </w:r>
+      <w:r>
+        <w:t xml:space="preserve"> </w:t>
+      </w:r>
+      <w:r>
+        <w:t xml:space="preserve">that date. Once the date is pre-notified, any failure to publish on that date</w:t>
+      </w:r>
+      <w:r>
+        <w:t xml:space="preserve"> </w:t>
+      </w:r>
+      <w:r>
+        <w:t xml:space="preserve">will invite scrutiny from the Office of Statistical Regulation. This does not</w:t>
+      </w:r>
+      <w:r>
+        <w:t xml:space="preserve"> </w:t>
+      </w:r>
+      <w:r>
+        <w:t xml:space="preserve">touch on any of the other rules, but if coming out on the same day should take</w:t>
+      </w:r>
+      <w:r>
+        <w:t xml:space="preserve"> </w:t>
+      </w:r>
+      <w:r>
+        <w:t xml:space="preserve">account of the time it takes to lay documents in Parliament, so the next UKFSR</w:t>
+      </w:r>
+      <w:r>
+        <w:t xml:space="preserve"> </w:t>
+      </w:r>
+      <w:r>
+        <w:t xml:space="preserve">should probably commit to publish at noon or so rather than 0930.</w:t>
+      </w:r>
+    </w:p>
+    <w:bookmarkStart w:id="81" w:name="late-laying-of-the-report"/>
     <w:p>
       <w:pPr>
         <w:pStyle w:val="Heading3"/>
@@ -3368,7 +4565,7 @@
         <w:rPr>
           <w:rStyle w:val="SectionNumber"/>
         </w:rPr>
-        <w:t xml:space="preserve">8.4.1</w:t>
+        <w:t xml:space="preserve">8.5.1</w:t>
       </w:r>
       <w:r>
         <w:tab/>
@@ -3382,29 +4579,71 @@
         <w:pStyle w:val="FirstParagraph"/>
       </w:pPr>
       <w:r>
-        <w:t xml:space="preserve">The starting point is that there is a clear statutory duty to lay the report by the last sitting day before Christmas day (s19(3) of the Agriculture Act 2020). Although the Act states</w:t>
-      </w:r>
-      <w:r>
-        <w:t xml:space="preserve"> </w:t>
-      </w:r>
-      <w:r>
-        <w:t xml:space="preserve">“</w:t>
-      </w:r>
-      <w:r>
-        <w:t xml:space="preserve">In this section “relevant day</w:t>
-      </w:r>
-      <w:r>
-        <w:t xml:space="preserve">”</w:t>
-      </w:r>
-      <w:r>
-        <w:t xml:space="preserve"> </w:t>
-      </w:r>
-      <w:r>
-        <w:t xml:space="preserve">means the last day before 25 December 2021 which is a sitting day for both Houses of Parliament.”, I think we can safely assume that the last sitting day before 25 December 2024 is correct. If the report is laid later than this date there would be a breach of this statutory duty. The risk of a legal challenge being brought (our assessment is that there would be a low risk (less than 30%)) would depend on the circumstances that caused the delay and the length of the delay. However, if it is brought the chances of successful challenge are medium-high (50-70%) given that there is a clear statutory duty to publish by a certain date. We could perhaps mitigate this depending on the circumstances which would lower the risk. For example, the Courts would likely look more favourably on SoS if the reason for delay was an election. However, if you know there will be an election then steps should be taken to avoid delay as much as possible. In short, unavoidable circumstances would look more favourable to the Courts than avoidable ones.</w:t>
-      </w:r>
-    </w:p>
-    <w:bookmarkEnd w:id="71"/>
-    <w:bookmarkStart w:id="72" w:name="environmental-principles-policy"/>
+        <w:t xml:space="preserve">If the report is laid later than deadline date there would be a breach of this</w:t>
+      </w:r>
+      <w:r>
+        <w:t xml:space="preserve"> </w:t>
+      </w:r>
+      <w:r>
+        <w:t xml:space="preserve">statutory duty. The risk of a legal challenge being brought (our assessment is</w:t>
+      </w:r>
+      <w:r>
+        <w:t xml:space="preserve"> </w:t>
+      </w:r>
+      <w:r>
+        <w:t xml:space="preserve">that there would be a low risk (less than 30%)) would depend on the</w:t>
+      </w:r>
+      <w:r>
+        <w:t xml:space="preserve"> </w:t>
+      </w:r>
+      <w:r>
+        <w:t xml:space="preserve">circumstances that caused the delay and the length of the delay. However, if it</w:t>
+      </w:r>
+      <w:r>
+        <w:t xml:space="preserve"> </w:t>
+      </w:r>
+      <w:r>
+        <w:t xml:space="preserve">is brought the chances of successful challenge are medium-high (50-70%) given</w:t>
+      </w:r>
+      <w:r>
+        <w:t xml:space="preserve"> </w:t>
+      </w:r>
+      <w:r>
+        <w:t xml:space="preserve">that there is a clear statutory duty to publish by a certain date. We could</w:t>
+      </w:r>
+      <w:r>
+        <w:t xml:space="preserve"> </w:t>
+      </w:r>
+      <w:r>
+        <w:t xml:space="preserve">perhaps mitigate this depending on the circumstances which would lower the risk.</w:t>
+      </w:r>
+      <w:r>
+        <w:t xml:space="preserve"> </w:t>
+      </w:r>
+      <w:r>
+        <w:t xml:space="preserve">For example, the Courts would likely look more favourably on SoS if the reason</w:t>
+      </w:r>
+      <w:r>
+        <w:t xml:space="preserve"> </w:t>
+      </w:r>
+      <w:r>
+        <w:t xml:space="preserve">for delay was an election. However, if you know there will be an election then</w:t>
+      </w:r>
+      <w:r>
+        <w:t xml:space="preserve"> </w:t>
+      </w:r>
+      <w:r>
+        <w:t xml:space="preserve">steps should be taken to avoid delay as much as possible. In short, unavoidable</w:t>
+      </w:r>
+      <w:r>
+        <w:t xml:space="preserve"> </w:t>
+      </w:r>
+      <w:r>
+        <w:t xml:space="preserve">circumstances would look more favourable to the Courts than avoidable ones.</w:t>
+      </w:r>
+    </w:p>
+    <w:bookmarkEnd w:id="81"/>
+    <w:bookmarkStart w:id="82" w:name="environmental-principles-policy"/>
     <w:p>
       <w:pPr>
         <w:pStyle w:val="Heading3"/>
@@ -3413,7 +4652,7 @@
         <w:rPr>
           <w:rStyle w:val="SectionNumber"/>
         </w:rPr>
-        <w:t xml:space="preserve">8.4.2</w:t>
+        <w:t xml:space="preserve">8.5.2</w:t>
       </w:r>
       <w:r>
         <w:tab/>
@@ -3434,7 +4673,7 @@
       <w:pPr>
         <w:numPr>
           <w:ilvl w:val="0"/>
-          <w:numId w:val="1026"/>
+          <w:numId w:val="1028"/>
         </w:numPr>
         <w:pStyle w:val="Compact"/>
       </w:pPr>
@@ -3446,7 +4685,7 @@
       <w:pPr>
         <w:numPr>
           <w:ilvl w:val="0"/>
-          <w:numId w:val="1026"/>
+          <w:numId w:val="1028"/>
         </w:numPr>
         <w:pStyle w:val="Compact"/>
       </w:pPr>
@@ -3458,7 +4697,7 @@
       <w:pPr>
         <w:numPr>
           <w:ilvl w:val="0"/>
-          <w:numId w:val="1026"/>
+          <w:numId w:val="1028"/>
         </w:numPr>
         <w:pStyle w:val="Compact"/>
       </w:pPr>
@@ -3470,7 +4709,7 @@
       <w:pPr>
         <w:numPr>
           <w:ilvl w:val="0"/>
-          <w:numId w:val="1026"/>
+          <w:numId w:val="1028"/>
         </w:numPr>
         <w:pStyle w:val="Compact"/>
       </w:pPr>
@@ -3482,7 +4721,7 @@
       <w:pPr>
         <w:numPr>
           <w:ilvl w:val="0"/>
-          <w:numId w:val="1026"/>
+          <w:numId w:val="1028"/>
         </w:numPr>
         <w:pStyle w:val="Compact"/>
       </w:pPr>
@@ -3498,8 +4737,8 @@
         <w:t xml:space="preserve">Whilst any particular concerns arising from considerations in the EPP statement will likely not apply when collecting data and compiling the report, any policy development that follows on from the reports’ findings should have due regard to the principles. This is just something to flag at this stage.</w:t>
       </w:r>
     </w:p>
-    <w:bookmarkEnd w:id="72"/>
-    <w:bookmarkStart w:id="73" w:name="general-considerations"/>
+    <w:bookmarkEnd w:id="82"/>
+    <w:bookmarkStart w:id="83" w:name="general-considerations"/>
     <w:p>
       <w:pPr>
         <w:pStyle w:val="Heading3"/>
@@ -3508,7 +4747,7 @@
         <w:rPr>
           <w:rStyle w:val="SectionNumber"/>
         </w:rPr>
-        <w:t xml:space="preserve">8.4.3</w:t>
+        <w:t xml:space="preserve">8.5.3</w:t>
       </w:r>
       <w:r>
         <w:tab/>
@@ -3525,9 +4764,9 @@
         <w:t xml:space="preserve">Lastly, and as a general legal point, if the contents of the report were to be challenged, the ground would likely be rationality. It is therefore important that information sources are referenced correctly and checked. The 2021 report will of course provide an excellent starting point and seeing as that was not challenged, adopting a similar approach would be sensible.</w:t>
       </w:r>
     </w:p>
-    <w:bookmarkEnd w:id="73"/>
-    <w:bookmarkEnd w:id="74"/>
-    <w:bookmarkEnd w:id="75"/>
+    <w:bookmarkEnd w:id="83"/>
+    <w:bookmarkEnd w:id="84"/>
+    <w:bookmarkEnd w:id="85"/>
     <w:sectPr/>
   </w:body>
 </w:document>
@@ -3789,6 +5028,12 @@
     <w:abstractNumId w:val="991"/>
   </w:num>
   <w:num w:numId="1026">
+    <w:abstractNumId w:val="991"/>
+  </w:num>
+  <w:num w:numId="1027">
+    <w:abstractNumId w:val="991"/>
+  </w:num>
+  <w:num w:numId="1028">
     <w:abstractNumId w:val="991"/>
   </w:num>
 </w:numbering>

</xml_diff>

<commit_message>
Updated text section via pandoc
</commit_message>
<xml_diff>
--- a/docs/_main.docx
+++ b/docs/_main.docx
@@ -89,7 +89,7 @@
         <w:t xml:space="preserve"> </w:t>
       </w:r>
       <w:r>
-        <w:t xml:space="preserve">08:23</w:t>
+        <w:t xml:space="preserve">09:08</w:t>
       </w:r>
       <w:r>
         <w:t xml:space="preserve"> </w:t>
@@ -656,7 +656,7 @@
     </w:p>
     <w:bookmarkEnd w:id="27"/>
     <w:bookmarkEnd w:id="28"/>
-    <w:bookmarkStart w:id="51" w:name="text"/>
+    <w:bookmarkStart w:id="52" w:name="text"/>
     <w:p>
       <w:pPr>
         <w:pStyle w:val="Heading1"/>
@@ -674,12 +674,42 @@
         <w:t xml:space="preserve">Text style guide</w:t>
       </w:r>
     </w:p>
+    <w:bookmarkStart w:id="29" w:name="accessibility"/>
+    <w:p>
+      <w:pPr>
+        <w:pStyle w:val="Heading2"/>
+      </w:pPr>
+      <w:r>
+        <w:rPr>
+          <w:rStyle w:val="SectionNumber"/>
+        </w:rPr>
+        <w:t xml:space="preserve">2.1</w:t>
+      </w:r>
+      <w:r>
+        <w:tab/>
+      </w:r>
+      <w:r>
+        <w:t xml:space="preserve">Accessibility</w:t>
+      </w:r>
+    </w:p>
     <w:p>
       <w:pPr>
         <w:pStyle w:val="FirstParagraph"/>
       </w:pPr>
       <w:r>
-        <w:t xml:space="preserve">For chart design guidance, see Section</w:t>
+        <w:t xml:space="preserve">It is a legal obligation to make sure that our content is accessible, and this</w:t>
+      </w:r>
+      <w:r>
+        <w:t xml:space="preserve"> </w:t>
+      </w:r>
+      <w:r>
+        <w:t xml:space="preserve">applies to written content, graphics and tables. For chart design guidance, see</w:t>
+      </w:r>
+      <w:r>
+        <w:t xml:space="preserve"> </w:t>
+      </w:r>
+      <w:r>
+        <w:t xml:space="preserve">Section</w:t>
       </w:r>
       <w:r>
         <w:t xml:space="preserve"> </w:t>
@@ -688,76 +718,68 @@
         <w:t xml:space="preserve">3</w:t>
       </w:r>
       <w:r>
-        <w:t xml:space="preserve">. There is a GDS style guide</w:t>
-      </w:r>
-      <w:r>
-        <w:t xml:space="preserve"> </w:t>
-      </w:r>
-      <w:r>
-        <w:t xml:space="preserve">for all content published on gov.uk is available</w:t>
-      </w:r>
-      <w:r>
-        <w:t xml:space="preserve"> </w:t>
-      </w:r>
-      <w:hyperlink r:id="rId29">
+        <w:t xml:space="preserve">.</w:t>
+      </w:r>
+    </w:p>
+    <w:bookmarkEnd w:id="29"/>
+    <w:bookmarkStart w:id="32" w:name="hierarchy-of-guidance"/>
+    <w:p>
+      <w:pPr>
+        <w:pStyle w:val="Heading2"/>
+      </w:pPr>
+      <w:r>
+        <w:rPr>
+          <w:rStyle w:val="SectionNumber"/>
+        </w:rPr>
+        <w:t xml:space="preserve">2.2</w:t>
+      </w:r>
+      <w:r>
+        <w:tab/>
+      </w:r>
+      <w:r>
+        <w:t xml:space="preserve">Hierarchy of guidance</w:t>
+      </w:r>
+    </w:p>
+    <w:p>
+      <w:pPr>
+        <w:pStyle w:val="FirstParagraph"/>
+      </w:pPr>
+      <w:r>
+        <w:t xml:space="preserve">There is a</w:t>
+      </w:r>
+      <w:r>
+        <w:t xml:space="preserve"> </w:t>
+      </w:r>
+      <w:hyperlink r:id="rId30">
         <w:r>
           <w:rPr>
             <w:rStyle w:val="Hyperlink"/>
           </w:rPr>
-          <w:t xml:space="preserve">here</w:t>
+          <w:t xml:space="preserve">GDS style guide</w:t>
         </w:r>
       </w:hyperlink>
       <w:r>
-        <w:t xml:space="preserve">. The UKFSR guide is intended to</w:t>
-      </w:r>
-      <w:r>
-        <w:t xml:space="preserve"> </w:t>
-      </w:r>
-      <w:r>
-        <w:t xml:space="preserve">complement this.</w:t>
-      </w:r>
-    </w:p>
-    <w:bookmarkStart w:id="31" w:name="accessibility"/>
-    <w:p>
-      <w:pPr>
-        <w:pStyle w:val="Heading2"/>
-      </w:pPr>
-      <w:r>
-        <w:rPr>
-          <w:rStyle w:val="SectionNumber"/>
-        </w:rPr>
-        <w:t xml:space="preserve">2.1</w:t>
-      </w:r>
-      <w:r>
-        <w:tab/>
-      </w:r>
-      <w:r>
-        <w:t xml:space="preserve">Accessibility</w:t>
-      </w:r>
-    </w:p>
-    <w:p>
-      <w:pPr>
-        <w:pStyle w:val="FirstParagraph"/>
-      </w:pPr>
-      <w:r>
-        <w:t xml:space="preserve">It is a legal obligation to make sure that our content is accessible, and this</w:t>
-      </w:r>
-      <w:r>
-        <w:t xml:space="preserve"> </w:t>
-      </w:r>
-      <w:r>
-        <w:t xml:space="preserve">applies to written content, graphics and tables. The Analysis Function has</w:t>
-      </w:r>
-      <w:r>
-        <w:t xml:space="preserve"> </w:t>
-      </w:r>
-      <w:r>
-        <w:t xml:space="preserve">guidance on</w:t>
-      </w:r>
-      <w:r>
-        <w:t xml:space="preserve"> </w:t>
-      </w:r>
-      <w:hyperlink r:id="rId30">
+        <w:t xml:space="preserve"> </w:t>
+      </w:r>
+      <w:r>
+        <w:t xml:space="preserve">for all</w:t>
+      </w:r>
+      <w:r>
+        <w:t xml:space="preserve"> </w:t>
+      </w:r>
+      <w:r>
+        <w:t xml:space="preserve">content published on gov.uk, and this is the primary reference. The Analysis</w:t>
+      </w:r>
+      <w:r>
+        <w:t xml:space="preserve"> </w:t>
+      </w:r>
+      <w:r>
+        <w:t xml:space="preserve">Function also has guidance on</w:t>
+      </w:r>
+      <w:r>
+        <w:t xml:space="preserve"> </w:t>
+      </w:r>
+      <w:hyperlink r:id="rId31">
         <w:r>
           <w:rPr>
             <w:rStyle w:val="Hyperlink"/>
@@ -778,11 +800,26 @@
         </w:r>
       </w:hyperlink>
       <w:r>
-        <w:t xml:space="preserve">.</w:t>
-      </w:r>
-    </w:p>
-    <w:bookmarkEnd w:id="31"/>
-    <w:bookmarkStart w:id="32" w:name="formatting-styles"/>
+        <w:t xml:space="preserve"> </w:t>
+      </w:r>
+      <w:r>
+        <w:t xml:space="preserve">which complements it. This UKFSR guide is intended to capture all of the things</w:t>
+      </w:r>
+      <w:r>
+        <w:t xml:space="preserve"> </w:t>
+      </w:r>
+      <w:r>
+        <w:t xml:space="preserve">which are specific to the publication, or which are not covered in the other two</w:t>
+      </w:r>
+      <w:r>
+        <w:t xml:space="preserve"> </w:t>
+      </w:r>
+      <w:r>
+        <w:t xml:space="preserve">guide.</w:t>
+      </w:r>
+    </w:p>
+    <w:bookmarkEnd w:id="32"/>
+    <w:bookmarkStart w:id="33" w:name="formatting-styles"/>
     <w:p>
       <w:pPr>
         <w:pStyle w:val="Heading2"/>
@@ -791,7 +828,7 @@
         <w:rPr>
           <w:rStyle w:val="SectionNumber"/>
         </w:rPr>
-        <w:t xml:space="preserve">2.2</w:t>
+        <w:t xml:space="preserve">2.3</w:t>
       </w:r>
       <w:r>
         <w:tab/>
@@ -818,7 +855,13 @@
         <w:t xml:space="preserve">headings</w:t>
       </w:r>
       <w:r>
-        <w:t xml:space="preserve">. Heading styles are critical to the structure of the web publications (see</w:t>
+        <w:t xml:space="preserve">. Heading styles are</w:t>
+      </w:r>
+      <w:r>
+        <w:t xml:space="preserve"> </w:t>
+      </w:r>
+      <w:r>
+        <w:t xml:space="preserve">critical to the structure of the web publications (see</w:t>
       </w:r>
       <w:r>
         <w:t xml:space="preserve"> </w:t>
@@ -827,7 +870,13 @@
         <w:t xml:space="preserve">6</w:t>
       </w:r>
       <w:r>
-        <w:t xml:space="preserve">), and building the table of contents in the print version (see</w:t>
+        <w:t xml:space="preserve">), and building</w:t>
+      </w:r>
+      <w:r>
+        <w:t xml:space="preserve"> </w:t>
+      </w:r>
+      <w:r>
+        <w:t xml:space="preserve">the table of contents in the print version (see</w:t>
       </w:r>
       <w:r>
         <w:t xml:space="preserve"> </w:t>
@@ -836,7 +885,19 @@
         <w:t xml:space="preserve">7</w:t>
       </w:r>
       <w:r>
-        <w:t xml:space="preserve">). If you dont use styles during drafting, its a massive horrible job to retrofit them at the end when time is short.</w:t>
+        <w:t xml:space="preserve">). If you dont use</w:t>
+      </w:r>
+      <w:r>
+        <w:t xml:space="preserve"> </w:t>
+      </w:r>
+      <w:r>
+        <w:t xml:space="preserve">styles during drafting, its a massive horrible job to retrofit them at the end</w:t>
+      </w:r>
+      <w:r>
+        <w:t xml:space="preserve"> </w:t>
+      </w:r>
+      <w:r>
+        <w:t xml:space="preserve">when time is short.</w:t>
       </w:r>
     </w:p>
     <w:p>
@@ -851,8 +912,8 @@
         <w:t xml:space="preserve">Note there is no need to worry about the specifics of formatting and the look of the text during drafting, in terms of font, colour, spacing etc. Concentrate on the content. Stick to marking text attributes such as heading level, bold, bulleted list etc. The Defra publication template and web publishing process will deal with the look of the finished product.</w:t>
       </w:r>
     </w:p>
-    <w:bookmarkEnd w:id="32"/>
-    <w:bookmarkStart w:id="33" w:name="spellingword-choice"/>
+    <w:bookmarkEnd w:id="33"/>
+    <w:bookmarkStart w:id="34" w:name="spellingword-choice"/>
     <w:p>
       <w:pPr>
         <w:pStyle w:val="Heading2"/>
@@ -861,7 +922,7 @@
         <w:rPr>
           <w:rStyle w:val="SectionNumber"/>
         </w:rPr>
-        <w:t xml:space="preserve">2.3</w:t>
+        <w:t xml:space="preserve">2.4</w:t>
       </w:r>
       <w:r>
         <w:tab/>
@@ -1257,7 +1318,7 @@
         <w:t xml:space="preserve">“</w:t>
       </w:r>
       <w:r>
-        <w:t xml:space="preserve">period of high inflation between 2021-2023</w:t>
+        <w:t xml:space="preserve">period of high inflation between 2021 and 2023</w:t>
       </w:r>
       <w:r>
         <w:t xml:space="preserve">”</w:t>
@@ -1640,8 +1701,8 @@
         <w:t xml:space="preserve">key (unless it unlocks something. A subject/thing is not key - it’s probably important)</w:t>
       </w:r>
     </w:p>
-    <w:bookmarkEnd w:id="33"/>
-    <w:bookmarkStart w:id="34" w:name="sentence-length"/>
+    <w:bookmarkEnd w:id="34"/>
+    <w:bookmarkStart w:id="35" w:name="sentence-length"/>
     <w:p>
       <w:pPr>
         <w:pStyle w:val="Heading2"/>
@@ -1650,7 +1711,7 @@
         <w:rPr>
           <w:rStyle w:val="SectionNumber"/>
         </w:rPr>
-        <w:t xml:space="preserve">2.4</w:t>
+        <w:t xml:space="preserve">2.5</w:t>
       </w:r>
       <w:r>
         <w:tab/>
@@ -1671,8 +1732,8 @@
         <w:t xml:space="preserve">Do not use long sentences. Check sentences with more than 25 words to see if you can split them to make them clearer.</w:t>
       </w:r>
     </w:p>
-    <w:bookmarkEnd w:id="34"/>
-    <w:bookmarkStart w:id="38" w:name="urlslinks"/>
+    <w:bookmarkEnd w:id="35"/>
+    <w:bookmarkStart w:id="39" w:name="urlslinks"/>
     <w:p>
       <w:pPr>
         <w:pStyle w:val="Heading2"/>
@@ -1681,7 +1742,7 @@
         <w:rPr>
           <w:rStyle w:val="SectionNumber"/>
         </w:rPr>
-        <w:t xml:space="preserve">2.5</w:t>
+        <w:t xml:space="preserve">2.6</w:t>
       </w:r>
       <w:r>
         <w:tab/>
@@ -1811,7 +1872,7 @@
       <w:r>
         <w:t xml:space="preserve"> </w:t>
       </w:r>
-      <w:hyperlink r:id="rId35">
+      <w:hyperlink r:id="rId36">
         <w:r>
           <w:rPr>
             <w:rStyle w:val="Hyperlink"/>
@@ -1828,7 +1889,7 @@
       <w:r>
         <w:t xml:space="preserve"> </w:t>
       </w:r>
-      <w:hyperlink r:id="rId36">
+      <w:hyperlink r:id="rId37">
         <w:r>
           <w:rPr>
             <w:rStyle w:val="Hyperlink"/>
@@ -1877,7 +1938,7 @@
       <w:r>
         <w:t xml:space="preserve"> </w:t>
       </w:r>
-      <w:hyperlink r:id="rId37">
+      <w:hyperlink r:id="rId38">
         <w:r>
           <w:rPr>
             <w:rStyle w:val="Hyperlink"/>
@@ -1889,8 +1950,8 @@
         <w:t xml:space="preserve">. Keep in mind that these links need to be relevant for at least three years - in 2027 will they still take people to places that are useful? Its OK to link to time sensitive material such as dated news reports but consider whether links are persistent and will not become stale.</w:t>
       </w:r>
     </w:p>
-    <w:bookmarkEnd w:id="38"/>
-    <w:bookmarkStart w:id="42" w:name="references"/>
+    <w:bookmarkEnd w:id="39"/>
+    <w:bookmarkStart w:id="43" w:name="references"/>
     <w:p>
       <w:pPr>
         <w:pStyle w:val="Heading2"/>
@@ -1899,7 +1960,7 @@
         <w:rPr>
           <w:rStyle w:val="SectionNumber"/>
         </w:rPr>
-        <w:t xml:space="preserve">2.6</w:t>
+        <w:t xml:space="preserve">2.7</w:t>
       </w:r>
       <w:r>
         <w:tab/>
@@ -2039,7 +2100,7 @@
       <w:r>
         <w:t xml:space="preserve"> </w:t>
       </w:r>
-      <w:hyperlink r:id="rId39">
+      <w:hyperlink r:id="rId40">
         <w:r>
           <w:rPr>
             <w:rStyle w:val="Hyperlink"/>
@@ -2079,7 +2140,7 @@
       <w:r>
         <w:t xml:space="preserve"> </w:t>
       </w:r>
-      <w:hyperlink r:id="rId40">
+      <w:hyperlink r:id="rId41">
         <w:r>
           <w:rPr>
             <w:rStyle w:val="Hyperlink"/>
@@ -2119,7 +2180,7 @@
       <w:r>
         <w:t xml:space="preserve"> </w:t>
       </w:r>
-      <w:hyperlink r:id="rId41">
+      <w:hyperlink r:id="rId42">
         <w:r>
           <w:rPr>
             <w:rStyle w:val="Hyperlink"/>
@@ -2146,8 +2207,8 @@
         <w:t xml:space="preserve">Health Policy 2014: volume 114, pages 5 to 14.</w:t>
       </w:r>
     </w:p>
-    <w:bookmarkEnd w:id="42"/>
-    <w:bookmarkStart w:id="43" w:name="acronyms"/>
+    <w:bookmarkEnd w:id="43"/>
+    <w:bookmarkStart w:id="44" w:name="acronyms"/>
     <w:p>
       <w:pPr>
         <w:pStyle w:val="Heading2"/>
@@ -2156,7 +2217,7 @@
         <w:rPr>
           <w:rStyle w:val="SectionNumber"/>
         </w:rPr>
-        <w:t xml:space="preserve">2.7</w:t>
+        <w:t xml:space="preserve">2.8</w:t>
       </w:r>
       <w:r>
         <w:tab/>
@@ -2203,8 +2264,8 @@
         <w:t xml:space="preserve">- it will help speed up the publishing preparation.</w:t>
       </w:r>
     </w:p>
-    <w:bookmarkEnd w:id="43"/>
-    <w:bookmarkStart w:id="44" w:name="labelling-data"/>
+    <w:bookmarkEnd w:id="44"/>
+    <w:bookmarkStart w:id="45" w:name="labelling-data"/>
     <w:p>
       <w:pPr>
         <w:pStyle w:val="Heading2"/>
@@ -2213,7 +2274,7 @@
         <w:rPr>
           <w:rStyle w:val="SectionNumber"/>
         </w:rPr>
-        <w:t xml:space="preserve">2.8</w:t>
+        <w:t xml:space="preserve">2.9</w:t>
       </w:r>
       <w:r>
         <w:tab/>
@@ -2282,8 +2343,8 @@
         <w:t xml:space="preserve">, etc.</w:t>
       </w:r>
     </w:p>
-    <w:bookmarkEnd w:id="44"/>
-    <w:bookmarkStart w:id="45" w:name="indicator-section-headings"/>
+    <w:bookmarkEnd w:id="45"/>
+    <w:bookmarkStart w:id="46" w:name="indicator-section-headings"/>
     <w:p>
       <w:pPr>
         <w:pStyle w:val="Heading2"/>
@@ -2292,21 +2353,13 @@
         <w:rPr>
           <w:rStyle w:val="SectionNumber"/>
         </w:rPr>
-        <w:t xml:space="preserve">2.9</w:t>
+        <w:t xml:space="preserve">2.10</w:t>
       </w:r>
       <w:r>
         <w:tab/>
       </w:r>
       <w:r>
         <w:t xml:space="preserve">Indicator section headings</w:t>
-      </w:r>
-    </w:p>
-    <w:p>
-      <w:pPr>
-        <w:pStyle w:val="FirstParagraph"/>
-      </w:pPr>
-      <w:r>
-        <w:t xml:space="preserve">Each indicator should have the following headings (check for consistent spelling):</w:t>
       </w:r>
     </w:p>
     <w:p>
@@ -2321,7 +2374,13 @@
           <w:bCs/>
           <w:b/>
         </w:rPr>
-        <w:t xml:space="preserve">Headline</w:t>
+        <w:t xml:space="preserve">Rationale</w:t>
+      </w:r>
+      <w:r>
+        <w:t xml:space="preserve"> </w:t>
+      </w:r>
+      <w:r>
+        <w:t xml:space="preserve">(Theme Lead)</w:t>
       </w:r>
     </w:p>
     <w:p>
@@ -2330,61 +2389,31 @@
           <w:ilvl w:val="1"/>
           <w:numId w:val="1015"/>
         </w:numPr>
-        <w:pStyle w:val="Compact"/>
-      </w:pPr>
-      <w:r>
-        <w:t xml:space="preserve">Brief summary of the key findings in the indicator – seen from a</w:t>
-      </w:r>
-      <w:r>
-        <w:t xml:space="preserve"> </w:t>
-      </w:r>
-      <w:r>
-        <w:t xml:space="preserve">“</w:t>
-      </w:r>
-      <w:r>
-        <w:t xml:space="preserve">what this means for food security lens</w:t>
-      </w:r>
-      <w:r>
-        <w:t xml:space="preserve">”</w:t>
-      </w:r>
-      <w:r>
-        <w:t xml:space="preserve"> </w:t>
-      </w:r>
-      <w:r>
-        <w:t xml:space="preserve">(ie,</w:t>
-      </w:r>
-      <w:r>
-        <w:t xml:space="preserve"> </w:t>
-      </w:r>
-      <w:r>
-        <w:t xml:space="preserve">‘</w:t>
-      </w:r>
-      <w:r>
-        <w:t xml:space="preserve">the UK produces around 80% of the wheat it consumes; average production is stable with some fluctuations due to weather</w:t>
-      </w:r>
-      <w:r>
-        <w:t xml:space="preserve">’</w:t>
-      </w:r>
-      <w:r>
-        <w:t xml:space="preserve"> </w:t>
-      </w:r>
-      <w:r>
-        <w:t xml:space="preserve">rather than</w:t>
-      </w:r>
-      <w:r>
-        <w:t xml:space="preserve"> </w:t>
-      </w:r>
-      <w:r>
-        <w:t xml:space="preserve">‘</w:t>
-      </w:r>
-      <w:r>
-        <w:t xml:space="preserve">the UK produces x million tons of wheat</w:t>
-      </w:r>
-      <w:r>
-        <w:t xml:space="preserve">’</w:t>
-      </w:r>
-      <w:r>
-        <w:t xml:space="preserve">)</w:t>
+      </w:pPr>
+      <w:r>
+        <w:t xml:space="preserve">What is the stat? Why is it included? What question is it answering? E.g. the stat is x and helps us measure y, telling us z.</w:t>
+      </w:r>
+    </w:p>
+    <w:p>
+      <w:pPr>
+        <w:numPr>
+          <w:ilvl w:val="1"/>
+          <w:numId w:val="1015"/>
+        </w:numPr>
+      </w:pPr>
+      <w:r>
+        <w:t xml:space="preserve">How does the stat link to food security?</w:t>
+      </w:r>
+    </w:p>
+    <w:p>
+      <w:pPr>
+        <w:numPr>
+          <w:ilvl w:val="1"/>
+          <w:numId w:val="1015"/>
+        </w:numPr>
+      </w:pPr>
+      <w:r>
+        <w:t xml:space="preserve">2-3 sentences, giving reader key understanding before they see the assessment.</w:t>
       </w:r>
     </w:p>
     <w:p>
@@ -2399,7 +2428,13 @@
           <w:bCs/>
           <w:b/>
         </w:rPr>
-        <w:t xml:space="preserve">Context and Rationale</w:t>
+        <w:t xml:space="preserve">Assessment</w:t>
+      </w:r>
+      <w:r>
+        <w:t xml:space="preserve"> </w:t>
+      </w:r>
+      <w:r>
+        <w:t xml:space="preserve">(Analyst lead)</w:t>
       </w:r>
     </w:p>
     <w:p>
@@ -2408,10 +2443,95 @@
           <w:ilvl w:val="1"/>
           <w:numId w:val="1016"/>
         </w:numPr>
+      </w:pPr>
+      <w:r>
+        <w:t xml:space="preserve">What is the key data point and source? (Make clear to the reader what is being measured)</w:t>
+      </w:r>
+    </w:p>
+    <w:p>
+      <w:pPr>
+        <w:numPr>
+          <w:ilvl w:val="1"/>
+          <w:numId w:val="1016"/>
+        </w:numPr>
+      </w:pPr>
+      <w:r>
+        <w:t xml:space="preserve">Are there any caveats/ changes to the key data point?</w:t>
+      </w:r>
+    </w:p>
+    <w:p>
+      <w:pPr>
+        <w:numPr>
+          <w:ilvl w:val="1"/>
+          <w:numId w:val="1016"/>
+        </w:numPr>
+      </w:pPr>
+      <w:r>
+        <w:t xml:space="preserve">Explain what the data says about the state of UK food security and how this has changed or remained constant since 2021.</w:t>
+      </w:r>
+    </w:p>
+    <w:p>
+      <w:pPr>
+        <w:numPr>
+          <w:ilvl w:val="2"/>
+          <w:numId w:val="1017"/>
+        </w:numPr>
         <w:pStyle w:val="Compact"/>
       </w:pPr>
       <w:r>
-        <w:t xml:space="preserve">Background information for the data and explanation why this data matters for UK food security</w:t>
+        <w:t xml:space="preserve">[Assessment language placeholder] Jeeves/Will to work up some phrases which can be used to summarise the Assessment section (e.g.,</w:t>
+      </w:r>
+      <w:r>
+        <w:t xml:space="preserve"> </w:t>
+      </w:r>
+      <w:r>
+        <w:t xml:space="preserve">“</w:t>
+      </w:r>
+      <w:r>
+        <w:t xml:space="preserve">this trends expands the risk to food security</w:t>
+      </w:r>
+      <w:r>
+        <w:t xml:space="preserve">”</w:t>
+      </w:r>
+      <w:r>
+        <w:t xml:space="preserve">;</w:t>
+      </w:r>
+      <w:r>
+        <w:t xml:space="preserve"> </w:t>
+      </w:r>
+      <w:r>
+        <w:t xml:space="preserve">“</w:t>
+      </w:r>
+      <w:r>
+        <w:t xml:space="preserve">the strength to food security is shown through…</w:t>
+      </w:r>
+      <w:r>
+        <w:t xml:space="preserve">”</w:t>
+      </w:r>
+      <w:r>
+        <w:t xml:space="preserve">)</w:t>
+      </w:r>
+    </w:p>
+    <w:p>
+      <w:pPr>
+        <w:numPr>
+          <w:ilvl w:val="1"/>
+          <w:numId w:val="1016"/>
+        </w:numPr>
+      </w:pPr>
+      <w:r>
+        <w:t xml:space="preserve">If there is something specific which can link the assessment section to the commentary section, mention it in Assessment, and develop it further in the Commentary.</w:t>
+      </w:r>
+    </w:p>
+    <w:p>
+      <w:pPr>
+        <w:numPr>
+          <w:ilvl w:val="1"/>
+          <w:numId w:val="1016"/>
+        </w:numPr>
+      </w:pPr>
+      <w:r>
+        <w:t xml:space="preserve">3-4 sentences. There will likely be 1 graph for the key statistic.</w:t>
       </w:r>
     </w:p>
     <w:p>
@@ -2426,80 +2546,31 @@
           <w:bCs/>
           <w:b/>
         </w:rPr>
-        <w:t xml:space="preserve">Data and Assessment</w:t>
+        <w:t xml:space="preserve">Commentary</w:t>
+      </w:r>
+      <w:r>
+        <w:t xml:space="preserve"> </w:t>
+      </w:r>
+      <w:r>
+        <w:t xml:space="preserve">(Theme Lead / confirmed by analyst)</w:t>
       </w:r>
     </w:p>
     <w:p>
       <w:pPr>
         <w:numPr>
           <w:ilvl w:val="1"/>
-          <w:numId w:val="1017"/>
-        </w:numPr>
-        <w:pStyle w:val="Compact"/>
-      </w:pPr>
-      <w:r>
-        <w:t xml:space="preserve">Data and source</w:t>
-      </w:r>
-    </w:p>
-    <w:p>
-      <w:pPr>
-        <w:numPr>
-          <w:ilvl w:val="2"/>
           <w:numId w:val="1018"/>
         </w:numPr>
-        <w:pStyle w:val="Compact"/>
-      </w:pPr>
-      <w:r>
-        <w:t xml:space="preserve">If multiple sources, list as follows:</w:t>
-      </w:r>
-    </w:p>
-    <w:p>
-      <w:pPr>
-        <w:numPr>
-          <w:ilvl w:val="2"/>
+      </w:pPr>
+      <w:r>
+        <w:t xml:space="preserve">There will likely be 2-3 graphs for the supporting statistic (consider Analyst’s capacity to produce the graphs).</w:t>
+      </w:r>
+    </w:p>
+    <w:p>
+      <w:pPr>
+        <w:numPr>
+          <w:ilvl w:val="1"/>
           <w:numId w:val="1018"/>
-        </w:numPr>
-        <w:pStyle w:val="Compact"/>
-      </w:pPr>
-      <w:r>
-        <w:t xml:space="preserve">Source: FSA; FSS</w:t>
-      </w:r>
-    </w:p>
-    <w:p>
-      <w:pPr>
-        <w:numPr>
-          <w:ilvl w:val="1"/>
-          <w:numId w:val="1017"/>
-        </w:numPr>
-        <w:pStyle w:val="Compact"/>
-      </w:pPr>
-      <w:r>
-        <w:t xml:space="preserve">Description of what the data in the</w:t>
-      </w:r>
-      <w:r>
-        <w:t xml:space="preserve"> </w:t>
-      </w:r>
-      <w:r>
-        <w:t xml:space="preserve">‘</w:t>
-      </w:r>
-      <w:r>
-        <w:t xml:space="preserve">Data and Assessment</w:t>
-      </w:r>
-      <w:r>
-        <w:t xml:space="preserve">’</w:t>
-      </w:r>
-      <w:r>
-        <w:t xml:space="preserve"> </w:t>
-      </w:r>
-      <w:r>
-        <w:t xml:space="preserve">section is showing</w:t>
-      </w:r>
-    </w:p>
-    <w:p>
-      <w:pPr>
-        <w:numPr>
-          <w:ilvl w:val="0"/>
-          <w:numId w:val="1014"/>
         </w:numPr>
       </w:pPr>
       <w:r>
@@ -2507,23 +2578,76 @@
           <w:bCs/>
           <w:b/>
         </w:rPr>
-        <w:t xml:space="preserve">Rating and Trends / Direction of Travel</w:t>
+        <w:t xml:space="preserve">Short term:</w:t>
+      </w:r>
+      <w:r>
+        <w:t xml:space="preserve"> </w:t>
+      </w:r>
+      <w:r>
+        <w:t xml:space="preserve">use the supporting data points to provide context to the</w:t>
+      </w:r>
+      <w:r>
+        <w:t xml:space="preserve"> </w:t>
+      </w:r>
+      <w:r>
+        <w:rPr>
+          <w:bCs/>
+          <w:b/>
+        </w:rPr>
+        <w:t xml:space="preserve">key</w:t>
+      </w:r>
+      <w:r>
+        <w:t xml:space="preserve"> </w:t>
+      </w:r>
+      <w:r>
+        <w:t xml:space="preserve">data point across a three-year period.</w:t>
       </w:r>
     </w:p>
     <w:p>
       <w:pPr>
         <w:numPr>
           <w:ilvl w:val="1"/>
+          <w:numId w:val="1018"/>
+        </w:numPr>
+      </w:pPr>
+      <w:r>
+        <w:rPr>
+          <w:bCs/>
+          <w:b/>
+        </w:rPr>
+        <w:t xml:space="preserve">Long term:</w:t>
+      </w:r>
+      <w:r>
+        <w:t xml:space="preserve"> </w:t>
+      </w:r>
+      <w:r>
+        <w:t xml:space="preserve">use any supporting data points which are relevant to showcasing meaningful trends (or absence of trend) over the long term. Look at past data and a forward look. Climate data could be integrated into this section.</w:t>
+      </w:r>
+    </w:p>
+    <w:p>
+      <w:pPr>
+        <w:numPr>
+          <w:ilvl w:val="2"/>
           <w:numId w:val="1019"/>
         </w:numPr>
-        <w:pStyle w:val="Compact"/>
-      </w:pPr>
-      <w:r>
-        <w:t xml:space="preserve">State any visible trends in the data: ie, things appear to be stable, or to fluctuate, or have a clear positive upward/downward trend, or it’s not clear from available data. Note also any important external factors.</w:t>
-      </w:r>
-    </w:p>
-    <w:bookmarkEnd w:id="45"/>
-    <w:bookmarkStart w:id="46" w:name="the-voice"/>
+      </w:pPr>
+      <w:r>
+        <w:t xml:space="preserve">This section should have a clear time element (Recommended timescale is between 1950-2050)</w:t>
+      </w:r>
+    </w:p>
+    <w:p>
+      <w:pPr>
+        <w:numPr>
+          <w:ilvl w:val="2"/>
+          <w:numId w:val="1019"/>
+        </w:numPr>
+      </w:pPr>
+      <w:r>
+        <w:t xml:space="preserve">More detail/nuance on the statistic or supporting data/risks/opportunities.</w:t>
+      </w:r>
+    </w:p>
+    <w:bookmarkEnd w:id="46"/>
+    <w:bookmarkStart w:id="47" w:name="the-voice"/>
     <w:p>
       <w:pPr>
         <w:pStyle w:val="Heading2"/>
@@ -2532,7 +2656,7 @@
         <w:rPr>
           <w:rStyle w:val="SectionNumber"/>
         </w:rPr>
-        <w:t xml:space="preserve">2.10</w:t>
+        <w:t xml:space="preserve">2.11</w:t>
       </w:r>
       <w:r>
         <w:tab/>
@@ -2595,8 +2719,8 @@
         <w:t xml:space="preserve">.</w:t>
       </w:r>
     </w:p>
-    <w:bookmarkEnd w:id="46"/>
-    <w:bookmarkStart w:id="47" w:name="e.g.-i.e.-etc."/>
+    <w:bookmarkEnd w:id="47"/>
+    <w:bookmarkStart w:id="48" w:name="e.g.-i.e.-etc."/>
     <w:p>
       <w:pPr>
         <w:pStyle w:val="Heading2"/>
@@ -2605,7 +2729,7 @@
         <w:rPr>
           <w:rStyle w:val="SectionNumber"/>
         </w:rPr>
-        <w:t xml:space="preserve">2.11</w:t>
+        <w:t xml:space="preserve">2.12</w:t>
       </w:r>
       <w:r>
         <w:tab/>
@@ -2872,8 +2996,8 @@
         <w:t xml:space="preserve">.</w:t>
       </w:r>
     </w:p>
-    <w:bookmarkEnd w:id="47"/>
-    <w:bookmarkStart w:id="48" w:name="symbols"/>
+    <w:bookmarkEnd w:id="48"/>
+    <w:bookmarkStart w:id="49" w:name="symbols"/>
     <w:p>
       <w:pPr>
         <w:pStyle w:val="Heading2"/>
@@ -2882,7 +3006,7 @@
         <w:rPr>
           <w:rStyle w:val="SectionNumber"/>
         </w:rPr>
-        <w:t xml:space="preserve">2.12</w:t>
+        <w:t xml:space="preserve">2.13</w:t>
       </w:r>
       <w:r>
         <w:tab/>
@@ -3011,8 +3135,8 @@
         <w:t xml:space="preserve">(for example in dates), e.g. 2011-14 = 2011 to 2014</w:t>
       </w:r>
     </w:p>
-    <w:bookmarkEnd w:id="48"/>
-    <w:bookmarkStart w:id="49" w:name="numbers"/>
+    <w:bookmarkEnd w:id="49"/>
+    <w:bookmarkStart w:id="50" w:name="numbers"/>
     <w:p>
       <w:pPr>
         <w:pStyle w:val="Heading2"/>
@@ -3021,7 +3145,7 @@
         <w:rPr>
           <w:rStyle w:val="SectionNumber"/>
         </w:rPr>
-        <w:t xml:space="preserve">2.13</w:t>
+        <w:t xml:space="preserve">2.14</w:t>
       </w:r>
       <w:r>
         <w:tab/>
@@ -3120,8 +3244,8 @@
         <w:t xml:space="preserve">(except in tables)</w:t>
       </w:r>
     </w:p>
-    <w:bookmarkEnd w:id="49"/>
-    <w:bookmarkStart w:id="50" w:name="quotation-marks"/>
+    <w:bookmarkEnd w:id="50"/>
+    <w:bookmarkStart w:id="51" w:name="quotation-marks"/>
     <w:p>
       <w:pPr>
         <w:pStyle w:val="Heading2"/>
@@ -3130,7 +3254,7 @@
         <w:rPr>
           <w:rStyle w:val="SectionNumber"/>
         </w:rPr>
-        <w:t xml:space="preserve">2.14</w:t>
+        <w:t xml:space="preserve">2.15</w:t>
       </w:r>
       <w:r>
         <w:tab/>
@@ -3215,9 +3339,9 @@
         <w:t xml:space="preserve">Use double quotes in body text for direct quotations</w:t>
       </w:r>
     </w:p>
-    <w:bookmarkEnd w:id="50"/>
     <w:bookmarkEnd w:id="51"/>
-    <w:bookmarkStart w:id="60" w:name="chart"/>
+    <w:bookmarkEnd w:id="52"/>
+    <w:bookmarkStart w:id="61" w:name="chart"/>
     <w:p>
       <w:pPr>
         <w:pStyle w:val="Heading1"/>
@@ -3266,7 +3390,7 @@
       <w:r>
         <w:t xml:space="preserve"> </w:t>
       </w:r>
-      <w:hyperlink r:id="rId52">
+      <w:hyperlink r:id="rId53">
         <w:r>
           <w:rPr>
             <w:rStyle w:val="Hyperlink"/>
@@ -3318,7 +3442,7 @@
         <w:t xml:space="preserve">on preparing data for charting and publication as preview csv data.</w:t>
       </w:r>
     </w:p>
-    <w:bookmarkStart w:id="55" w:name="colours"/>
+    <w:bookmarkStart w:id="56" w:name="colours"/>
     <w:p>
       <w:pPr>
         <w:pStyle w:val="Heading2"/>
@@ -3346,7 +3470,7 @@
       <w:r>
         <w:t xml:space="preserve"> </w:t>
       </w:r>
-      <w:hyperlink r:id="rId53">
+      <w:hyperlink r:id="rId54">
         <w:r>
           <w:rPr>
             <w:rStyle w:val="Hyperlink"/>
@@ -3375,7 +3499,7 @@
       <w:r>
         <w:t xml:space="preserve"> </w:t>
       </w:r>
-      <w:hyperlink r:id="rId54">
+      <w:hyperlink r:id="rId55">
         <w:r>
           <w:rPr>
             <w:rStyle w:val="Hyperlink"/>
@@ -3401,8 +3525,8 @@
         <w:t xml:space="preserve">variables. This means that an individual chart may not have more than 6 series.</w:t>
       </w:r>
     </w:p>
-    <w:bookmarkEnd w:id="55"/>
-    <w:bookmarkStart w:id="56" w:name="font"/>
+    <w:bookmarkEnd w:id="56"/>
+    <w:bookmarkStart w:id="57" w:name="font"/>
     <w:p>
       <w:pPr>
         <w:pStyle w:val="Heading2"/>
@@ -3487,8 +3611,8 @@
         <w:t xml:space="preserve">showtext_auto()</w:t>
       </w:r>
     </w:p>
-    <w:bookmarkEnd w:id="56"/>
-    <w:bookmarkStart w:id="57" w:name="chart-context"/>
+    <w:bookmarkEnd w:id="57"/>
+    <w:bookmarkStart w:id="58" w:name="chart-context"/>
     <w:p>
       <w:pPr>
         <w:pStyle w:val="Heading2"/>
@@ -3538,8 +3662,8 @@
         <w:t xml:space="preserve">URL to source: the default is a link to collection pages wherever possible.</w:t>
       </w:r>
     </w:p>
-    <w:bookmarkEnd w:id="57"/>
-    <w:bookmarkStart w:id="58" w:name="resolutionformat"/>
+    <w:bookmarkEnd w:id="58"/>
+    <w:bookmarkStart w:id="59" w:name="resolutionformat"/>
     <w:p>
       <w:pPr>
         <w:pStyle w:val="Heading2"/>
@@ -3583,8 +3707,8 @@
         <w:t xml:space="preserve">for more details.</w:t>
       </w:r>
     </w:p>
-    <w:bookmarkEnd w:id="58"/>
-    <w:bookmarkStart w:id="59" w:name="helpers"/>
+    <w:bookmarkEnd w:id="59"/>
+    <w:bookmarkStart w:id="60" w:name="helpers"/>
     <w:p>
       <w:pPr>
         <w:pStyle w:val="Heading2"/>
@@ -3666,9 +3790,9 @@
         <w:t xml:space="preserve">Defaults like linewidth = 1.5 for series need to be specified?</w:t>
       </w:r>
     </w:p>
-    <w:bookmarkEnd w:id="59"/>
     <w:bookmarkEnd w:id="60"/>
-    <w:bookmarkStart w:id="70" w:name="data"/>
+    <w:bookmarkEnd w:id="61"/>
+    <w:bookmarkStart w:id="71" w:name="data"/>
     <w:p>
       <w:pPr>
         <w:pStyle w:val="Heading1"/>
@@ -3694,7 +3818,7 @@
         <w:t xml:space="preserve">How we prepare and organise data.</w:t>
       </w:r>
     </w:p>
-    <w:bookmarkStart w:id="61" w:name="format"/>
+    <w:bookmarkStart w:id="62" w:name="format"/>
     <w:p>
       <w:pPr>
         <w:pStyle w:val="Heading2"/>
@@ -3738,8 +3862,8 @@
         <w:t xml:space="preserve">GDS Transport font!!</w:t>
       </w:r>
     </w:p>
-    <w:bookmarkEnd w:id="61"/>
-    <w:bookmarkStart w:id="66" w:name="storage"/>
+    <w:bookmarkEnd w:id="62"/>
+    <w:bookmarkStart w:id="67" w:name="storage"/>
     <w:p>
       <w:pPr>
         <w:pStyle w:val="Heading2"/>
@@ -3783,7 +3907,7 @@
         <w:t xml:space="preserve">for sensitive data (although most data should be public domain).</w:t>
       </w:r>
     </w:p>
-    <w:bookmarkStart w:id="62" w:name="access"/>
+    <w:bookmarkStart w:id="63" w:name="access"/>
     <w:p>
       <w:pPr>
         <w:pStyle w:val="Heading3"/>
@@ -3862,8 +3986,8 @@
         <w:t xml:space="preserve">                                      object = "example.csv")</w:t>
       </w:r>
     </w:p>
-    <w:bookmarkEnd w:id="62"/>
-    <w:bookmarkStart w:id="63" w:name="structure"/>
+    <w:bookmarkEnd w:id="63"/>
+    <w:bookmarkStart w:id="64" w:name="structure"/>
     <w:p>
       <w:pPr>
         <w:pStyle w:val="Heading3"/>
@@ -4273,8 +4397,8 @@
         </w:tc>
       </w:tr>
     </w:tbl>
-    <w:bookmarkEnd w:id="63"/>
-    <w:bookmarkStart w:id="64" w:name="file-naming-convention"/>
+    <w:bookmarkEnd w:id="64"/>
+    <w:bookmarkStart w:id="65" w:name="file-naming-convention"/>
     <w:p>
       <w:pPr>
         <w:pStyle w:val="Heading3"/>
@@ -4525,8 +4649,8 @@
         <w:t xml:space="preserve">for web/print respectively</w:t>
       </w:r>
     </w:p>
-    <w:bookmarkEnd w:id="64"/>
-    <w:bookmarkStart w:id="65" w:name="code"/>
+    <w:bookmarkEnd w:id="65"/>
+    <w:bookmarkStart w:id="66" w:name="code"/>
     <w:p>
       <w:pPr>
         <w:pStyle w:val="Heading3"/>
@@ -4566,9 +4690,9 @@
         <w:t xml:space="preserve">. It is crucial that the content code for graphics and related output is captured here.</w:t>
       </w:r>
     </w:p>
-    <w:bookmarkEnd w:id="65"/>
     <w:bookmarkEnd w:id="66"/>
-    <w:bookmarkStart w:id="69" w:name="downloading-data"/>
+    <w:bookmarkEnd w:id="67"/>
+    <w:bookmarkStart w:id="70" w:name="downloading-data"/>
     <w:p>
       <w:pPr>
         <w:pStyle w:val="Heading2"/>
@@ -4594,7 +4718,7 @@
         <w:t xml:space="preserve">Following the format and data storage outlined above, you can easily access and download both the raw data and final visualizations and CSVs produced for this project. This section guides you through downloading entire folders containing SVGs, JPGs, and related CSVs data files, as well as individual files.</w:t>
       </w:r>
     </w:p>
-    <w:bookmarkStart w:id="67" w:name="downloading-single-files"/>
+    <w:bookmarkStart w:id="68" w:name="downloading-single-files"/>
     <w:p>
       <w:pPr>
         <w:pStyle w:val="Heading3"/>
@@ -4748,8 +4872,8 @@
         <w:t xml:space="preserve">button on the ribbon at the top of the bucket view. Clicking this button will initiate the download process, and the file will be saved to your local machine.</w:t>
       </w:r>
     </w:p>
-    <w:bookmarkEnd w:id="67"/>
-    <w:bookmarkStart w:id="68" w:name="download"/>
+    <w:bookmarkEnd w:id="68"/>
+    <w:bookmarkStart w:id="69" w:name="download"/>
     <w:p>
       <w:pPr>
         <w:pStyle w:val="Heading3"/>
@@ -4907,10 +5031,10 @@
         <w:t xml:space="preserve">of specific indicator to a local folder named theme_3 on your machine.</w:t>
       </w:r>
     </w:p>
-    <w:bookmarkEnd w:id="68"/>
     <w:bookmarkEnd w:id="69"/>
     <w:bookmarkEnd w:id="70"/>
-    <w:bookmarkStart w:id="76" w:name="theme-guides"/>
+    <w:bookmarkEnd w:id="71"/>
+    <w:bookmarkStart w:id="77" w:name="theme-guides"/>
     <w:p>
       <w:pPr>
         <w:pStyle w:val="Heading1"/>
@@ -4928,7 +5052,7 @@
         <w:t xml:space="preserve">Theme guides</w:t>
       </w:r>
     </w:p>
-    <w:bookmarkStart w:id="71" w:name="theme-1"/>
+    <w:bookmarkStart w:id="72" w:name="theme-1"/>
     <w:p>
       <w:pPr>
         <w:pStyle w:val="Heading2"/>
@@ -4946,8 +5070,8 @@
         <w:t xml:space="preserve">Theme 1</w:t>
       </w:r>
     </w:p>
-    <w:bookmarkEnd w:id="71"/>
-    <w:bookmarkStart w:id="72" w:name="theme-2"/>
+    <w:bookmarkEnd w:id="72"/>
+    <w:bookmarkStart w:id="73" w:name="theme-2"/>
     <w:p>
       <w:pPr>
         <w:pStyle w:val="Heading2"/>
@@ -4965,8 +5089,8 @@
         <w:t xml:space="preserve">Theme 2</w:t>
       </w:r>
     </w:p>
-    <w:bookmarkEnd w:id="72"/>
-    <w:bookmarkStart w:id="73" w:name="theme-3"/>
+    <w:bookmarkEnd w:id="73"/>
+    <w:bookmarkStart w:id="74" w:name="theme-3"/>
     <w:p>
       <w:pPr>
         <w:pStyle w:val="Heading2"/>
@@ -4984,8 +5108,8 @@
         <w:t xml:space="preserve">Theme 3</w:t>
       </w:r>
     </w:p>
-    <w:bookmarkEnd w:id="73"/>
-    <w:bookmarkStart w:id="74" w:name="theme-4"/>
+    <w:bookmarkEnd w:id="74"/>
+    <w:bookmarkStart w:id="75" w:name="theme-4"/>
     <w:p>
       <w:pPr>
         <w:pStyle w:val="Heading2"/>
@@ -5003,8 +5127,8 @@
         <w:t xml:space="preserve">Theme 4</w:t>
       </w:r>
     </w:p>
-    <w:bookmarkEnd w:id="74"/>
-    <w:bookmarkStart w:id="75" w:name="theme-5"/>
+    <w:bookmarkEnd w:id="75"/>
+    <w:bookmarkStart w:id="76" w:name="theme-5"/>
     <w:p>
       <w:pPr>
         <w:pStyle w:val="Heading2"/>
@@ -5022,9 +5146,9 @@
         <w:t xml:space="preserve">Theme 5</w:t>
       </w:r>
     </w:p>
-    <w:bookmarkEnd w:id="75"/>
     <w:bookmarkEnd w:id="76"/>
-    <w:bookmarkStart w:id="88" w:name="web"/>
+    <w:bookmarkEnd w:id="77"/>
+    <w:bookmarkStart w:id="89" w:name="web"/>
     <w:p>
       <w:pPr>
         <w:pStyle w:val="Heading1"/>
@@ -5042,7 +5166,7 @@
         <w:t xml:space="preserve">Web publishing guidance</w:t>
       </w:r>
     </w:p>
-    <w:bookmarkStart w:id="78" w:name="overview"/>
+    <w:bookmarkStart w:id="79" w:name="overview"/>
     <w:p>
       <w:pPr>
         <w:pStyle w:val="Heading2"/>
@@ -5123,7 +5247,7 @@
       <w:r>
         <w:t xml:space="preserve"> </w:t>
       </w:r>
-      <w:hyperlink r:id="rId77">
+      <w:hyperlink r:id="rId78">
         <w:r>
           <w:rPr>
             <w:rStyle w:val="Hyperlink"/>
@@ -5179,8 +5303,8 @@
         <w:t xml:space="preserve">web team to commandeer additional resource to cover second-eyes etc process during web print conversion</w:t>
       </w:r>
     </w:p>
-    <w:bookmarkEnd w:id="78"/>
-    <w:bookmarkStart w:id="79" w:name="graphics"/>
+    <w:bookmarkEnd w:id="79"/>
+    <w:bookmarkStart w:id="80" w:name="graphics"/>
     <w:p>
       <w:pPr>
         <w:pStyle w:val="Heading2"/>
@@ -5212,8 +5336,8 @@
         <w:t xml:space="preserve">SVGs can be any size and do not need resizing before uploading.</w:t>
       </w:r>
     </w:p>
-    <w:bookmarkEnd w:id="79"/>
-    <w:bookmarkStart w:id="80" w:name="converting-word-documents-to-markdown"/>
+    <w:bookmarkEnd w:id="80"/>
+    <w:bookmarkStart w:id="81" w:name="converting-word-documents-to-markdown"/>
     <w:p>
       <w:pPr>
         <w:pStyle w:val="Heading2"/>
@@ -5323,8 +5447,8 @@
         <w:t xml:space="preserve">&lt;img src="./images/media/image1.png" style="width:6.69375in;height:2.75347in" /&gt;</w:t>
       </w:r>
     </w:p>
-    <w:bookmarkEnd w:id="80"/>
-    <w:bookmarkStart w:id="82" w:name="logistics"/>
+    <w:bookmarkEnd w:id="81"/>
+    <w:bookmarkStart w:id="83" w:name="logistics"/>
     <w:p>
       <w:pPr>
         <w:pStyle w:val="Heading2"/>
@@ -5360,7 +5484,7 @@
       <w:r>
         <w:t xml:space="preserve"> </w:t>
       </w:r>
-      <w:hyperlink r:id="rId81">
+      <w:hyperlink r:id="rId82">
         <w:r>
           <w:rPr>
             <w:rStyle w:val="Hyperlink"/>
@@ -5826,8 +5950,8 @@
         <w:t xml:space="preserve">for each graphic file download url in the final publishing step before sending a preview page of the UKFSR report to the team or submitting the final version of the UKFSR report for 2i publishing approval.</w:t>
       </w:r>
     </w:p>
-    <w:bookmarkEnd w:id="82"/>
-    <w:bookmarkStart w:id="85" w:name="formatting"/>
+    <w:bookmarkEnd w:id="83"/>
+    <w:bookmarkStart w:id="86" w:name="formatting"/>
     <w:p>
       <w:pPr>
         <w:pStyle w:val="Heading2"/>
@@ -6447,7 +6571,7 @@
       <w:r>
         <w:t xml:space="preserve"> </w:t>
       </w:r>
-      <w:hyperlink r:id="rId83">
+      <w:hyperlink r:id="rId84">
         <w:r>
           <w:rPr>
             <w:rStyle w:val="Hyperlink"/>
@@ -6766,7 +6890,7 @@
       <w:r>
         <w:t xml:space="preserve"> </w:t>
       </w:r>
-      <w:hyperlink r:id="rId84">
+      <w:hyperlink r:id="rId85">
         <w:r>
           <w:rPr>
             <w:rStyle w:val="Hyperlink"/>
@@ -6849,8 +6973,8 @@
         <w:t xml:space="preserve">&lt;example@example.com&gt;</w:t>
       </w:r>
     </w:p>
-    <w:bookmarkEnd w:id="85"/>
-    <w:bookmarkStart w:id="87" w:name="other-useful-things"/>
+    <w:bookmarkEnd w:id="86"/>
+    <w:bookmarkStart w:id="88" w:name="other-useful-things"/>
     <w:p>
       <w:pPr>
         <w:pStyle w:val="Heading2"/>
@@ -6868,7 +6992,7 @@
         <w:t xml:space="preserve">Other useful things</w:t>
       </w:r>
     </w:p>
-    <w:bookmarkStart w:id="86" w:name="acronyms-web"/>
+    <w:bookmarkStart w:id="87" w:name="acronyms-web"/>
     <w:p>
       <w:pPr>
         <w:pStyle w:val="Heading3"/>
@@ -6938,10 +7062,10 @@
         <w:t xml:space="preserve">*[STEC O157]: Shiga toxin-producing E. coli O157</w:t>
       </w:r>
     </w:p>
-    <w:bookmarkEnd w:id="86"/>
     <w:bookmarkEnd w:id="87"/>
     <w:bookmarkEnd w:id="88"/>
-    <w:bookmarkStart w:id="92" w:name="print"/>
+    <w:bookmarkEnd w:id="89"/>
+    <w:bookmarkStart w:id="93" w:name="print"/>
     <w:p>
       <w:pPr>
         <w:pStyle w:val="Heading1"/>
@@ -7008,7 +7132,7 @@
         <w:t xml:space="preserve">) is a separate and different process that also requires time and resources.</w:t>
       </w:r>
     </w:p>
-    <w:bookmarkStart w:id="89" w:name="final-word-version"/>
+    <w:bookmarkStart w:id="90" w:name="final-word-version"/>
     <w:p>
       <w:pPr>
         <w:pStyle w:val="Heading2"/>
@@ -7238,8 +7362,8 @@
         <w:t xml:space="preserve">At this point the document should be ready for PDF conversion.</w:t>
       </w:r>
     </w:p>
-    <w:bookmarkEnd w:id="89"/>
-    <w:bookmarkStart w:id="90" w:name="create-pdf"/>
+    <w:bookmarkEnd w:id="90"/>
+    <w:bookmarkStart w:id="91" w:name="create-pdf"/>
     <w:p>
       <w:pPr>
         <w:pStyle w:val="Heading2"/>
@@ -7265,8 +7389,8 @@
         <w:t xml:space="preserve">At this point it should be easy: export the master Word doc to PDF (PDF/A I think: check!). Worth checking accessibility even though the HTML version will be the truly accessible version. One thing worth checking: metadata. Check the author, organisation etc metadata in the word doc is what you want in the PDF version.</w:t>
       </w:r>
     </w:p>
-    <w:bookmarkEnd w:id="90"/>
-    <w:bookmarkStart w:id="91" w:name="accessibility-1"/>
+    <w:bookmarkEnd w:id="91"/>
+    <w:bookmarkStart w:id="92" w:name="accessibility-1"/>
     <w:p>
       <w:pPr>
         <w:pStyle w:val="Heading2"/>
@@ -7292,9 +7416,9 @@
         <w:t xml:space="preserve">There was an unfulfilled request for a large print version last time. With a bit of luck, any MPs with such requirements will accept the HTML version as accessible, zoomable and screen reader friendly. If not, repeat the document conversion process and edit the style definitions to up the font size. I think there might be practical printing issues which mean it would have to be printed as multiple documents. UKFSR at 300 odd pages I think was approaching the limit of what perfect binding print can handle. Speak to the print supplier about these issues.</w:t>
       </w:r>
     </w:p>
-    <w:bookmarkEnd w:id="91"/>
     <w:bookmarkEnd w:id="92"/>
-    <w:bookmarkStart w:id="93" w:name="appendix"/>
+    <w:bookmarkEnd w:id="93"/>
+    <w:bookmarkStart w:id="94" w:name="appendix"/>
     <w:p>
       <w:pPr>
         <w:pStyle w:val="Heading1"/>
@@ -7303,8 +7427,8 @@
         <w:t xml:space="preserve">Appendix</w:t>
       </w:r>
     </w:p>
-    <w:bookmarkEnd w:id="93"/>
-    <w:bookmarkStart w:id="104" w:name="miscellaneous"/>
+    <w:bookmarkEnd w:id="94"/>
+    <w:bookmarkStart w:id="105" w:name="miscellaneous"/>
     <w:p>
       <w:pPr>
         <w:pStyle w:val="Heading1"/>
@@ -7322,7 +7446,7 @@
         <w:t xml:space="preserve">Miscellaneous</w:t>
       </w:r>
     </w:p>
-    <w:bookmarkStart w:id="94" w:name="sharepoint-management-practice"/>
+    <w:bookmarkStart w:id="95" w:name="sharepoint-management-practice"/>
     <w:p>
       <w:pPr>
         <w:pStyle w:val="Heading2"/>
@@ -7360,8 +7484,8 @@
         <w:t xml:space="preserve">on physical print which has some thoughts on file management at the end of the project.</w:t>
       </w:r>
     </w:p>
-    <w:bookmarkEnd w:id="94"/>
-    <w:bookmarkStart w:id="96" w:name="osr-feedback-on-ukfsr2021"/>
+    <w:bookmarkEnd w:id="95"/>
+    <w:bookmarkStart w:id="97" w:name="osr-feedback-on-ukfsr2021"/>
     <w:p>
       <w:pPr>
         <w:pStyle w:val="Heading2"/>
@@ -7383,7 +7507,7 @@
       <w:pPr>
         <w:pStyle w:val="FirstParagraph"/>
       </w:pPr>
-      <w:hyperlink r:id="rId95">
+      <w:hyperlink r:id="rId96">
         <w:r>
           <w:rPr>
             <w:rStyle w:val="Hyperlink"/>
@@ -7392,8 +7516,8 @@
         </w:r>
       </w:hyperlink>
     </w:p>
-    <w:bookmarkEnd w:id="96"/>
-    <w:bookmarkStart w:id="103" w:name="general-legal-guidance-from-2024"/>
+    <w:bookmarkEnd w:id="97"/>
+    <w:bookmarkStart w:id="104" w:name="general-legal-guidance-from-2024"/>
     <w:p>
       <w:pPr>
         <w:pStyle w:val="Heading2"/>
@@ -7411,7 +7535,7 @@
         <w:t xml:space="preserve">General legal guidance from 2024</w:t>
       </w:r>
     </w:p>
-    <w:bookmarkStart w:id="98" w:name="legal-basis"/>
+    <w:bookmarkStart w:id="99" w:name="legal-basis"/>
     <w:p>
       <w:pPr>
         <w:pStyle w:val="Heading3"/>
@@ -7433,7 +7557,7 @@
       <w:pPr>
         <w:pStyle w:val="FirstParagraph"/>
       </w:pPr>
-      <w:hyperlink r:id="rId97">
+      <w:hyperlink r:id="rId98">
         <w:r>
           <w:rPr>
             <w:rStyle w:val="Hyperlink"/>
@@ -7442,8 +7566,8 @@
         </w:r>
       </w:hyperlink>
     </w:p>
-    <w:bookmarkEnd w:id="98"/>
-    <w:bookmarkStart w:id="102" w:name="publication-deadline"/>
+    <w:bookmarkEnd w:id="99"/>
+    <w:bookmarkStart w:id="103" w:name="publication-deadline"/>
     <w:p>
       <w:pPr>
         <w:pStyle w:val="Heading3"/>
@@ -7727,7 +7851,7 @@
         <w:t xml:space="preserve">should probably commit to publish at noon or so rather than 0930.</w:t>
       </w:r>
     </w:p>
-    <w:bookmarkStart w:id="99" w:name="late-laying-of-the-report"/>
+    <w:bookmarkStart w:id="100" w:name="late-laying-of-the-report"/>
     <w:p>
       <w:pPr>
         <w:pStyle w:val="Heading4"/>
@@ -7813,8 +7937,8 @@
         <w:t xml:space="preserve">circumstances would look more favourable to the Courts than avoidable ones.</w:t>
       </w:r>
     </w:p>
-    <w:bookmarkEnd w:id="99"/>
-    <w:bookmarkStart w:id="100" w:name="environmental-principles-policy"/>
+    <w:bookmarkEnd w:id="100"/>
+    <w:bookmarkStart w:id="101" w:name="environmental-principles-policy"/>
     <w:p>
       <w:pPr>
         <w:pStyle w:val="Heading4"/>
@@ -7908,8 +8032,8 @@
         <w:t xml:space="preserve">Whilst any particular concerns arising from considerations in the EPP statement will likely not apply when collecting data and compiling the report, any policy development that follows on from the reports’ findings should have due regard to the principles. This is just something to flag at this stage.</w:t>
       </w:r>
     </w:p>
-    <w:bookmarkEnd w:id="100"/>
-    <w:bookmarkStart w:id="101" w:name="general-considerations"/>
+    <w:bookmarkEnd w:id="101"/>
+    <w:bookmarkStart w:id="102" w:name="general-considerations"/>
     <w:p>
       <w:pPr>
         <w:pStyle w:val="Heading4"/>
@@ -7935,10 +8059,10 @@
         <w:t xml:space="preserve">Lastly, and as a general legal point, if the contents of the report were to be challenged, the ground would likely be rationality. It is therefore important that information sources are referenced correctly and checked. The 2021 report will of course provide an excellent starting point and seeing as that was not challenged, adopting a similar approach would be sensible.</w:t>
       </w:r>
     </w:p>
-    <w:bookmarkEnd w:id="101"/>
     <w:bookmarkEnd w:id="102"/>
     <w:bookmarkEnd w:id="103"/>
     <w:bookmarkEnd w:id="104"/>
+    <w:bookmarkEnd w:id="105"/>
     <w:sectPr/>
   </w:body>
 </w:document>

</xml_diff>

<commit_message>
Added section on evidence gaps
</commit_message>
<xml_diff>
--- a/docs/_main.docx
+++ b/docs/_main.docx
@@ -71,13 +71,13 @@
         <w:t xml:space="preserve"> </w:t>
       </w:r>
       <w:r>
-        <w:t xml:space="preserve">28</w:t>
-      </w:r>
-      <w:r>
-        <w:t xml:space="preserve"> </w:t>
-      </w:r>
-      <w:r>
-        <w:t xml:space="preserve">May</w:t>
+        <w:t xml:space="preserve">08</w:t>
+      </w:r>
+      <w:r>
+        <w:t xml:space="preserve"> </w:t>
+      </w:r>
+      <w:r>
+        <w:t xml:space="preserve">August</w:t>
       </w:r>
       <w:r>
         <w:t xml:space="preserve"> </w:t>
@@ -89,13 +89,13 @@
         <w:t xml:space="preserve"> </w:t>
       </w:r>
       <w:r>
-        <w:t xml:space="preserve">14:50</w:t>
-      </w:r>
-      <w:r>
-        <w:t xml:space="preserve"> </w:t>
-      </w:r>
-      <w:r>
-        <w:t xml:space="preserve">pm</w:t>
+        <w:t xml:space="preserve">10:52</w:t>
+      </w:r>
+      <w:r>
+        <w:t xml:space="preserve"> </w:t>
+      </w:r>
+      <w:r>
+        <w:t xml:space="preserve">am</w:t>
       </w:r>
     </w:p>
     <w:bookmarkStart w:id="29" w:name="about"/>
@@ -153,7 +153,7 @@
         <w:t xml:space="preserve"> </w:t>
       </w:r>
       <w:r>
-        <w:t xml:space="preserve">to add/change? Go</w:t>
+        <w:t xml:space="preserve">to add/change? You can go</w:t>
       </w:r>
       <w:r>
         <w:t xml:space="preserve"> </w:t>
@@ -713,7 +713,7 @@
     </w:p>
     <w:bookmarkEnd w:id="28"/>
     <w:bookmarkEnd w:id="29"/>
-    <w:bookmarkStart w:id="55" w:name="text"/>
+    <w:bookmarkStart w:id="56" w:name="text"/>
     <w:p>
       <w:pPr>
         <w:pStyle w:val="Heading1"/>
@@ -828,7 +828,7 @@
       </w:r>
     </w:p>
     <w:bookmarkEnd w:id="32"/>
-    <w:bookmarkStart w:id="44" w:name="formatting-and-layout"/>
+    <w:bookmarkStart w:id="45" w:name="formatting-and-layout"/>
     <w:p>
       <w:pPr>
         <w:pStyle w:val="Heading2"/>
@@ -1579,7 +1579,7 @@
       </w:r>
     </w:p>
     <w:bookmarkEnd w:id="39"/>
-    <w:bookmarkStart w:id="43" w:name="urlslinks"/>
+    <w:bookmarkStart w:id="40" w:name="evidence-gaps"/>
     <w:p>
       <w:pPr>
         <w:pStyle w:val="Heading3"/>
@@ -1589,6 +1589,51 @@
           <w:rStyle w:val="SectionNumber"/>
         </w:rPr>
         <w:t xml:space="preserve">2.2.5</w:t>
+      </w:r>
+      <w:r>
+        <w:tab/>
+      </w:r>
+      <w:r>
+        <w:t xml:space="preserve">Evidence gaps</w:t>
+      </w:r>
+    </w:p>
+    <w:p>
+      <w:pPr>
+        <w:pStyle w:val="FirstParagraph"/>
+      </w:pPr>
+      <w:r>
+        <w:t xml:space="preserve">As an official statistics document, its not the role of the UKFSR to make</w:t>
+      </w:r>
+      <w:r>
+        <w:t xml:space="preserve"> </w:t>
+      </w:r>
+      <w:r>
+        <w:t xml:space="preserve">recommendations for future research. However the report reflects the current</w:t>
+      </w:r>
+      <w:r>
+        <w:t xml:space="preserve"> </w:t>
+      </w:r>
+      <w:r>
+        <w:t xml:space="preserve">evidence base on issues relevant to food security, and therefore it is in scope</w:t>
+      </w:r>
+      <w:r>
+        <w:t xml:space="preserve"> </w:t>
+      </w:r>
+      <w:r>
+        <w:t xml:space="preserve">to reference areas where there are gaps in the evidence.</w:t>
+      </w:r>
+    </w:p>
+    <w:bookmarkEnd w:id="40"/>
+    <w:bookmarkStart w:id="44" w:name="urlslinks"/>
+    <w:p>
+      <w:pPr>
+        <w:pStyle w:val="Heading3"/>
+      </w:pPr>
+      <w:r>
+        <w:rPr>
+          <w:rStyle w:val="SectionNumber"/>
+        </w:rPr>
+        <w:t xml:space="preserve">2.2.6</w:t>
       </w:r>
       <w:r>
         <w:tab/>
@@ -1718,7 +1763,7 @@
       <w:r>
         <w:t xml:space="preserve"> </w:t>
       </w:r>
-      <w:hyperlink r:id="rId40">
+      <w:hyperlink r:id="rId41">
         <w:r>
           <w:rPr>
             <w:rStyle w:val="Hyperlink"/>
@@ -1735,7 +1780,7 @@
       <w:r>
         <w:t xml:space="preserve"> </w:t>
       </w:r>
-      <w:hyperlink r:id="rId41">
+      <w:hyperlink r:id="rId42">
         <w:r>
           <w:rPr>
             <w:rStyle w:val="Hyperlink"/>
@@ -1784,7 +1829,7 @@
       <w:r>
         <w:t xml:space="preserve"> </w:t>
       </w:r>
-      <w:hyperlink r:id="rId42">
+      <w:hyperlink r:id="rId43">
         <w:r>
           <w:rPr>
             <w:rStyle w:val="Hyperlink"/>
@@ -1796,9 +1841,9 @@
         <w:t xml:space="preserve">. Keep in mind that these links need to be relevant for at least three years - in 2027 will they still take people to places that are useful? Its OK to link to time sensitive material such as dated news reports but consider whether links are persistent and will not become stale.</w:t>
       </w:r>
     </w:p>
-    <w:bookmarkEnd w:id="43"/>
     <w:bookmarkEnd w:id="44"/>
-    <w:bookmarkStart w:id="54" w:name="spelling-and-style"/>
+    <w:bookmarkEnd w:id="45"/>
+    <w:bookmarkStart w:id="55" w:name="spelling-and-style"/>
     <w:p>
       <w:pPr>
         <w:pStyle w:val="Heading2"/>
@@ -1816,7 +1861,7 @@
         <w:t xml:space="preserve">Spelling and style</w:t>
       </w:r>
     </w:p>
-    <w:bookmarkStart w:id="45" w:name="sentence-length"/>
+    <w:bookmarkStart w:id="46" w:name="sentence-length"/>
     <w:p>
       <w:pPr>
         <w:pStyle w:val="Heading3"/>
@@ -1846,8 +1891,8 @@
         <w:t xml:space="preserve">Do not use long sentences. Check sentences with more than 25 words to see if you can split them to make them clearer.</w:t>
       </w:r>
     </w:p>
-    <w:bookmarkEnd w:id="45"/>
-    <w:bookmarkStart w:id="46" w:name="the-voice"/>
+    <w:bookmarkEnd w:id="46"/>
+    <w:bookmarkStart w:id="47" w:name="the-voice"/>
     <w:p>
       <w:pPr>
         <w:pStyle w:val="Heading3"/>
@@ -1919,8 +1964,8 @@
         <w:t xml:space="preserve">.</w:t>
       </w:r>
     </w:p>
-    <w:bookmarkEnd w:id="46"/>
-    <w:bookmarkStart w:id="47" w:name="e.g.-i.e.-etc."/>
+    <w:bookmarkEnd w:id="47"/>
+    <w:bookmarkStart w:id="48" w:name="e.g.-i.e.-etc."/>
     <w:p>
       <w:pPr>
         <w:pStyle w:val="Heading3"/>
@@ -2196,8 +2241,8 @@
         <w:t xml:space="preserve">.</w:t>
       </w:r>
     </w:p>
-    <w:bookmarkEnd w:id="47"/>
-    <w:bookmarkStart w:id="48" w:name="acronyms"/>
+    <w:bookmarkEnd w:id="48"/>
+    <w:bookmarkStart w:id="49" w:name="acronyms"/>
     <w:p>
       <w:pPr>
         <w:pStyle w:val="Heading3"/>
@@ -2253,8 +2298,8 @@
         <w:t xml:space="preserve">- it will help speed up the publishing preparation.</w:t>
       </w:r>
     </w:p>
-    <w:bookmarkEnd w:id="48"/>
-    <w:bookmarkStart w:id="49" w:name="numbers"/>
+    <w:bookmarkEnd w:id="49"/>
+    <w:bookmarkStart w:id="50" w:name="numbers"/>
     <w:p>
       <w:pPr>
         <w:pStyle w:val="Heading3"/>
@@ -2362,8 +2407,8 @@
         <w:t xml:space="preserve">(except in tables)</w:t>
       </w:r>
     </w:p>
-    <w:bookmarkEnd w:id="49"/>
-    <w:bookmarkStart w:id="50" w:name="spellingword-choice"/>
+    <w:bookmarkEnd w:id="50"/>
+    <w:bookmarkStart w:id="51" w:name="spellingword-choice"/>
     <w:p>
       <w:pPr>
         <w:pStyle w:val="Heading3"/>
@@ -3002,8 +3047,8 @@
         <w:t xml:space="preserve">– so check this!</w:t>
       </w:r>
     </w:p>
-    <w:bookmarkEnd w:id="50"/>
-    <w:bookmarkStart w:id="51" w:name="symbols"/>
+    <w:bookmarkEnd w:id="51"/>
+    <w:bookmarkStart w:id="52" w:name="symbols"/>
     <w:p>
       <w:pPr>
         <w:pStyle w:val="Heading3"/>
@@ -3141,8 +3186,8 @@
         <w:t xml:space="preserve">(for example in dates), e.g. 2011-14 = 2011 to 2014</w:t>
       </w:r>
     </w:p>
-    <w:bookmarkEnd w:id="51"/>
-    <w:bookmarkStart w:id="52" w:name="quotation-marks"/>
+    <w:bookmarkEnd w:id="52"/>
+    <w:bookmarkStart w:id="53" w:name="quotation-marks"/>
     <w:p>
       <w:pPr>
         <w:pStyle w:val="Heading3"/>
@@ -3236,8 +3281,8 @@
         <w:t xml:space="preserve">Use double quotes in body text for direct quotations</w:t>
       </w:r>
     </w:p>
-    <w:bookmarkEnd w:id="52"/>
-    <w:bookmarkStart w:id="53" w:name="words-to-avoid"/>
+    <w:bookmarkEnd w:id="53"/>
+    <w:bookmarkStart w:id="54" w:name="words-to-avoid"/>
     <w:p>
       <w:pPr>
         <w:pStyle w:val="Heading3"/>
@@ -3375,10 +3420,10 @@
         <w:t xml:space="preserve">key (unless it unlocks something. A subject/thing is not key - it’s probably important)</w:t>
       </w:r>
     </w:p>
-    <w:bookmarkEnd w:id="53"/>
     <w:bookmarkEnd w:id="54"/>
     <w:bookmarkEnd w:id="55"/>
-    <w:bookmarkStart w:id="64" w:name="chart"/>
+    <w:bookmarkEnd w:id="56"/>
+    <w:bookmarkStart w:id="65" w:name="chart"/>
     <w:p>
       <w:pPr>
         <w:pStyle w:val="Heading1"/>
@@ -3427,7 +3472,7 @@
       <w:r>
         <w:t xml:space="preserve"> </w:t>
       </w:r>
-      <w:hyperlink r:id="rId56">
+      <w:hyperlink r:id="rId57">
         <w:r>
           <w:rPr>
             <w:rStyle w:val="Hyperlink"/>
@@ -3479,7 +3524,7 @@
         <w:t xml:space="preserve">on preparing data for charting and publication as preview csv data.</w:t>
       </w:r>
     </w:p>
-    <w:bookmarkStart w:id="59" w:name="colours"/>
+    <w:bookmarkStart w:id="60" w:name="colours"/>
     <w:p>
       <w:pPr>
         <w:pStyle w:val="Heading2"/>
@@ -3507,7 +3552,7 @@
       <w:r>
         <w:t xml:space="preserve"> </w:t>
       </w:r>
-      <w:hyperlink r:id="rId57">
+      <w:hyperlink r:id="rId58">
         <w:r>
           <w:rPr>
             <w:rStyle w:val="Hyperlink"/>
@@ -3536,7 +3581,7 @@
       <w:r>
         <w:t xml:space="preserve"> </w:t>
       </w:r>
-      <w:hyperlink r:id="rId58">
+      <w:hyperlink r:id="rId59">
         <w:r>
           <w:rPr>
             <w:rStyle w:val="Hyperlink"/>
@@ -3562,8 +3607,8 @@
         <w:t xml:space="preserve">variables. This means that an individual chart may not have more than 6 series.</w:t>
       </w:r>
     </w:p>
-    <w:bookmarkEnd w:id="59"/>
-    <w:bookmarkStart w:id="60" w:name="font"/>
+    <w:bookmarkEnd w:id="60"/>
+    <w:bookmarkStart w:id="61" w:name="font"/>
     <w:p>
       <w:pPr>
         <w:pStyle w:val="Heading2"/>
@@ -3648,8 +3693,8 @@
         <w:t xml:space="preserve">showtext_auto()</w:t>
       </w:r>
     </w:p>
-    <w:bookmarkEnd w:id="60"/>
-    <w:bookmarkStart w:id="61" w:name="chart-context"/>
+    <w:bookmarkEnd w:id="61"/>
+    <w:bookmarkStart w:id="62" w:name="chart-context"/>
     <w:p>
       <w:pPr>
         <w:pStyle w:val="Heading2"/>
@@ -3699,8 +3744,8 @@
         <w:t xml:space="preserve">URL to source: the default is a link to collection pages wherever possible.</w:t>
       </w:r>
     </w:p>
-    <w:bookmarkEnd w:id="61"/>
-    <w:bookmarkStart w:id="62" w:name="resolutionformat"/>
+    <w:bookmarkEnd w:id="62"/>
+    <w:bookmarkStart w:id="63" w:name="resolutionformat"/>
     <w:p>
       <w:pPr>
         <w:pStyle w:val="Heading2"/>
@@ -3744,8 +3789,8 @@
         <w:t xml:space="preserve">for more details.</w:t>
       </w:r>
     </w:p>
-    <w:bookmarkEnd w:id="62"/>
-    <w:bookmarkStart w:id="63" w:name="ukfsr-package"/>
+    <w:bookmarkEnd w:id="63"/>
+    <w:bookmarkStart w:id="64" w:name="ukfsr-package"/>
     <w:p>
       <w:pPr>
         <w:pStyle w:val="Heading2"/>
@@ -3821,9 +3866,9 @@
         <w:t xml:space="preserve">bucket.</w:t>
       </w:r>
     </w:p>
-    <w:bookmarkEnd w:id="63"/>
     <w:bookmarkEnd w:id="64"/>
-    <w:bookmarkStart w:id="74" w:name="data"/>
+    <w:bookmarkEnd w:id="65"/>
+    <w:bookmarkStart w:id="75" w:name="data"/>
     <w:p>
       <w:pPr>
         <w:pStyle w:val="Heading1"/>
@@ -3849,7 +3894,7 @@
         <w:t xml:space="preserve">How we prepare and organise data.</w:t>
       </w:r>
     </w:p>
-    <w:bookmarkStart w:id="65" w:name="format"/>
+    <w:bookmarkStart w:id="66" w:name="format"/>
     <w:p>
       <w:pPr>
         <w:pStyle w:val="Heading2"/>
@@ -3875,8 +3920,8 @@
         <w:t xml:space="preserve">The data underlying each chart should be stored in csv format.</w:t>
       </w:r>
     </w:p>
-    <w:bookmarkEnd w:id="65"/>
-    <w:bookmarkStart w:id="70" w:name="storage"/>
+    <w:bookmarkEnd w:id="66"/>
+    <w:bookmarkStart w:id="71" w:name="storage"/>
     <w:p>
       <w:pPr>
         <w:pStyle w:val="Heading2"/>
@@ -3920,7 +3965,7 @@
         <w:t xml:space="preserve">for sensitive data (although most data should be public domain).</w:t>
       </w:r>
     </w:p>
-    <w:bookmarkStart w:id="66" w:name="access"/>
+    <w:bookmarkStart w:id="67" w:name="access"/>
     <w:p>
       <w:pPr>
         <w:pStyle w:val="Heading3"/>
@@ -3999,8 +4044,8 @@
         <w:t xml:space="preserve">                                      object = "example.csv")</w:t>
       </w:r>
     </w:p>
-    <w:bookmarkEnd w:id="66"/>
-    <w:bookmarkStart w:id="67" w:name="structure"/>
+    <w:bookmarkEnd w:id="67"/>
+    <w:bookmarkStart w:id="68" w:name="structure"/>
     <w:p>
       <w:pPr>
         <w:pStyle w:val="Heading3"/>
@@ -4411,8 +4456,8 @@
         </w:tc>
       </w:tr>
     </w:tbl>
-    <w:bookmarkEnd w:id="67"/>
-    <w:bookmarkStart w:id="68" w:name="file-naming-convention"/>
+    <w:bookmarkEnd w:id="68"/>
+    <w:bookmarkStart w:id="69" w:name="file-naming-convention"/>
     <w:p>
       <w:pPr>
         <w:pStyle w:val="Heading3"/>
@@ -4687,8 +4732,8 @@
         <w:t xml:space="preserve">for web/print respectively</w:t>
       </w:r>
     </w:p>
-    <w:bookmarkEnd w:id="68"/>
-    <w:bookmarkStart w:id="69" w:name="code"/>
+    <w:bookmarkEnd w:id="69"/>
+    <w:bookmarkStart w:id="70" w:name="code"/>
     <w:p>
       <w:pPr>
         <w:pStyle w:val="Heading3"/>
@@ -4731,9 +4776,9 @@
         <w:t xml:space="preserve">Github repository. It is crucial that the content code for graphics and related output is captured here.</w:t>
       </w:r>
     </w:p>
-    <w:bookmarkEnd w:id="69"/>
     <w:bookmarkEnd w:id="70"/>
-    <w:bookmarkStart w:id="73" w:name="downloading-data"/>
+    <w:bookmarkEnd w:id="71"/>
+    <w:bookmarkStart w:id="74" w:name="downloading-data"/>
     <w:p>
       <w:pPr>
         <w:pStyle w:val="Heading2"/>
@@ -4759,7 +4804,7 @@
         <w:t xml:space="preserve">Following the format and data storage outlined above, you can easily access and download both the raw data and final visualizations and CSVs produced for this project. This section guides you through downloading entire folders containing SVGs, JPGs, and related CSVs data files, as well as individual files.</w:t>
       </w:r>
     </w:p>
-    <w:bookmarkStart w:id="71" w:name="downloading-single-files"/>
+    <w:bookmarkStart w:id="72" w:name="downloading-single-files"/>
     <w:p>
       <w:pPr>
         <w:pStyle w:val="Heading3"/>
@@ -4913,8 +4958,8 @@
         <w:t xml:space="preserve">button on the ribbon at the top of the bucket view. Clicking this button will initiate the download process, and the file will be saved to your local machine.</w:t>
       </w:r>
     </w:p>
-    <w:bookmarkEnd w:id="71"/>
-    <w:bookmarkStart w:id="72" w:name="download"/>
+    <w:bookmarkEnd w:id="72"/>
+    <w:bookmarkStart w:id="73" w:name="download"/>
     <w:p>
       <w:pPr>
         <w:pStyle w:val="Heading3"/>
@@ -5072,10 +5117,10 @@
         <w:t xml:space="preserve">of specific indicator to a local folder named theme_3 on your machine.</w:t>
       </w:r>
     </w:p>
-    <w:bookmarkEnd w:id="72"/>
     <w:bookmarkEnd w:id="73"/>
     <w:bookmarkEnd w:id="74"/>
-    <w:bookmarkStart w:id="80" w:name="theme-guides"/>
+    <w:bookmarkEnd w:id="75"/>
+    <w:bookmarkStart w:id="81" w:name="theme-guides"/>
     <w:p>
       <w:pPr>
         <w:pStyle w:val="Heading1"/>
@@ -5093,7 +5138,7 @@
         <w:t xml:space="preserve">Theme guides</w:t>
       </w:r>
     </w:p>
-    <w:bookmarkStart w:id="75" w:name="theme-1"/>
+    <w:bookmarkStart w:id="76" w:name="theme-1"/>
     <w:p>
       <w:pPr>
         <w:pStyle w:val="Heading2"/>
@@ -5111,8 +5156,8 @@
         <w:t xml:space="preserve">Theme 1</w:t>
       </w:r>
     </w:p>
-    <w:bookmarkEnd w:id="75"/>
-    <w:bookmarkStart w:id="76" w:name="theme-2"/>
+    <w:bookmarkEnd w:id="76"/>
+    <w:bookmarkStart w:id="77" w:name="theme-2"/>
     <w:p>
       <w:pPr>
         <w:pStyle w:val="Heading2"/>
@@ -5130,8 +5175,8 @@
         <w:t xml:space="preserve">Theme 2</w:t>
       </w:r>
     </w:p>
-    <w:bookmarkEnd w:id="76"/>
-    <w:bookmarkStart w:id="77" w:name="theme-3"/>
+    <w:bookmarkEnd w:id="77"/>
+    <w:bookmarkStart w:id="78" w:name="theme-3"/>
     <w:p>
       <w:pPr>
         <w:pStyle w:val="Heading2"/>
@@ -5149,8 +5194,8 @@
         <w:t xml:space="preserve">Theme 3</w:t>
       </w:r>
     </w:p>
-    <w:bookmarkEnd w:id="77"/>
-    <w:bookmarkStart w:id="78" w:name="theme-4"/>
+    <w:bookmarkEnd w:id="78"/>
+    <w:bookmarkStart w:id="79" w:name="theme-4"/>
     <w:p>
       <w:pPr>
         <w:pStyle w:val="Heading2"/>
@@ -5168,8 +5213,8 @@
         <w:t xml:space="preserve">Theme 4</w:t>
       </w:r>
     </w:p>
-    <w:bookmarkEnd w:id="78"/>
-    <w:bookmarkStart w:id="79" w:name="theme-5"/>
+    <w:bookmarkEnd w:id="79"/>
+    <w:bookmarkStart w:id="80" w:name="theme-5"/>
     <w:p>
       <w:pPr>
         <w:pStyle w:val="Heading2"/>
@@ -5187,9 +5232,9 @@
         <w:t xml:space="preserve">Theme 5</w:t>
       </w:r>
     </w:p>
-    <w:bookmarkEnd w:id="79"/>
     <w:bookmarkEnd w:id="80"/>
-    <w:bookmarkStart w:id="92" w:name="web"/>
+    <w:bookmarkEnd w:id="81"/>
+    <w:bookmarkStart w:id="93" w:name="web"/>
     <w:p>
       <w:pPr>
         <w:pStyle w:val="Heading1"/>
@@ -5207,7 +5252,7 @@
         <w:t xml:space="preserve">Web publishing guidance</w:t>
       </w:r>
     </w:p>
-    <w:bookmarkStart w:id="82" w:name="overview"/>
+    <w:bookmarkStart w:id="83" w:name="overview"/>
     <w:p>
       <w:pPr>
         <w:pStyle w:val="Heading2"/>
@@ -5288,7 +5333,7 @@
       <w:r>
         <w:t xml:space="preserve"> </w:t>
       </w:r>
-      <w:hyperlink r:id="rId81">
+      <w:hyperlink r:id="rId82">
         <w:r>
           <w:rPr>
             <w:rStyle w:val="Hyperlink"/>
@@ -5344,8 +5389,8 @@
         <w:t xml:space="preserve">web team to commandeer additional resource to cover second-eyes etc process during web print conversion</w:t>
       </w:r>
     </w:p>
-    <w:bookmarkEnd w:id="82"/>
-    <w:bookmarkStart w:id="83" w:name="graphics"/>
+    <w:bookmarkEnd w:id="83"/>
+    <w:bookmarkStart w:id="84" w:name="graphics"/>
     <w:p>
       <w:pPr>
         <w:pStyle w:val="Heading2"/>
@@ -5377,8 +5422,8 @@
         <w:t xml:space="preserve">SVGs can be any size and do not need resizing before uploading.</w:t>
       </w:r>
     </w:p>
-    <w:bookmarkEnd w:id="83"/>
-    <w:bookmarkStart w:id="84" w:name="converting-word-documents-to-markdown"/>
+    <w:bookmarkEnd w:id="84"/>
+    <w:bookmarkStart w:id="85" w:name="converting-word-documents-to-markdown"/>
     <w:p>
       <w:pPr>
         <w:pStyle w:val="Heading2"/>
@@ -5488,8 +5533,8 @@
         <w:t xml:space="preserve">&lt;img src="./images/media/image1.png" style="width:6.69375in;height:2.75347in" /&gt;</w:t>
       </w:r>
     </w:p>
-    <w:bookmarkEnd w:id="84"/>
-    <w:bookmarkStart w:id="86" w:name="logistics"/>
+    <w:bookmarkEnd w:id="85"/>
+    <w:bookmarkStart w:id="87" w:name="logistics"/>
     <w:p>
       <w:pPr>
         <w:pStyle w:val="Heading2"/>
@@ -5525,7 +5570,7 @@
       <w:r>
         <w:t xml:space="preserve"> </w:t>
       </w:r>
-      <w:hyperlink r:id="rId85">
+      <w:hyperlink r:id="rId86">
         <w:r>
           <w:rPr>
             <w:rStyle w:val="Hyperlink"/>
@@ -5991,8 +6036,8 @@
         <w:t xml:space="preserve">for each graphic file download url in the final publishing step before sending a preview page of the UKFSR report to the team or submitting the final version of the UKFSR report for 2i publishing approval.</w:t>
       </w:r>
     </w:p>
-    <w:bookmarkEnd w:id="86"/>
-    <w:bookmarkStart w:id="89" w:name="formatting"/>
+    <w:bookmarkEnd w:id="87"/>
+    <w:bookmarkStart w:id="90" w:name="formatting"/>
     <w:p>
       <w:pPr>
         <w:pStyle w:val="Heading2"/>
@@ -6612,7 +6657,7 @@
       <w:r>
         <w:t xml:space="preserve"> </w:t>
       </w:r>
-      <w:hyperlink r:id="rId87">
+      <w:hyperlink r:id="rId88">
         <w:r>
           <w:rPr>
             <w:rStyle w:val="Hyperlink"/>
@@ -6931,7 +6976,7 @@
       <w:r>
         <w:t xml:space="preserve"> </w:t>
       </w:r>
-      <w:hyperlink r:id="rId88">
+      <w:hyperlink r:id="rId89">
         <w:r>
           <w:rPr>
             <w:rStyle w:val="Hyperlink"/>
@@ -7014,8 +7059,8 @@
         <w:t xml:space="preserve">&lt;example@example.com&gt;</w:t>
       </w:r>
     </w:p>
-    <w:bookmarkEnd w:id="89"/>
-    <w:bookmarkStart w:id="91" w:name="other-useful-things"/>
+    <w:bookmarkEnd w:id="90"/>
+    <w:bookmarkStart w:id="92" w:name="other-useful-things"/>
     <w:p>
       <w:pPr>
         <w:pStyle w:val="Heading2"/>
@@ -7033,7 +7078,7 @@
         <w:t xml:space="preserve">Other useful things</w:t>
       </w:r>
     </w:p>
-    <w:bookmarkStart w:id="90" w:name="acronyms-web"/>
+    <w:bookmarkStart w:id="91" w:name="acronyms-web"/>
     <w:p>
       <w:pPr>
         <w:pStyle w:val="Heading3"/>
@@ -7103,10 +7148,10 @@
         <w:t xml:space="preserve">*[STEC O157]: Shiga toxin-producing E. coli O157</w:t>
       </w:r>
     </w:p>
-    <w:bookmarkEnd w:id="90"/>
     <w:bookmarkEnd w:id="91"/>
     <w:bookmarkEnd w:id="92"/>
-    <w:bookmarkStart w:id="96" w:name="print"/>
+    <w:bookmarkEnd w:id="93"/>
+    <w:bookmarkStart w:id="97" w:name="print"/>
     <w:p>
       <w:pPr>
         <w:pStyle w:val="Heading1"/>
@@ -7173,7 +7218,7 @@
         <w:t xml:space="preserve">) is a separate and different process that also requires time and resources.</w:t>
       </w:r>
     </w:p>
-    <w:bookmarkStart w:id="93" w:name="final-word-version"/>
+    <w:bookmarkStart w:id="94" w:name="final-word-version"/>
     <w:p>
       <w:pPr>
         <w:pStyle w:val="Heading2"/>
@@ -7403,8 +7448,8 @@
         <w:t xml:space="preserve">At this point the document should be ready for PDF conversion.</w:t>
       </w:r>
     </w:p>
-    <w:bookmarkEnd w:id="93"/>
-    <w:bookmarkStart w:id="94" w:name="create-pdf"/>
+    <w:bookmarkEnd w:id="94"/>
+    <w:bookmarkStart w:id="95" w:name="create-pdf"/>
     <w:p>
       <w:pPr>
         <w:pStyle w:val="Heading2"/>
@@ -7430,8 +7475,8 @@
         <w:t xml:space="preserve">At this point it should be easy: export the master Word doc to PDF (PDF/A I think: check!). Worth checking accessibility even though the HTML version will be the truly accessible version. One thing worth checking: metadata. Check the author, organisation etc metadata in the word doc is what you want in the PDF version.</w:t>
       </w:r>
     </w:p>
-    <w:bookmarkEnd w:id="94"/>
-    <w:bookmarkStart w:id="95" w:name="accessibility-1"/>
+    <w:bookmarkEnd w:id="95"/>
+    <w:bookmarkStart w:id="96" w:name="accessibility-1"/>
     <w:p>
       <w:pPr>
         <w:pStyle w:val="Heading2"/>
@@ -7457,9 +7502,9 @@
         <w:t xml:space="preserve">There was an unfulfilled request for a large print version last time. With a bit of luck, any MPs with such requirements will accept the HTML version as accessible, zoomable and screen reader friendly. If not, repeat the document conversion process and edit the style definitions to up the font size. I think there might be practical printing issues which mean it would have to be printed as multiple documents. UKFSR at 300 odd pages I think was approaching the limit of what perfect binding print can handle. Speak to the print supplier about these issues.</w:t>
       </w:r>
     </w:p>
-    <w:bookmarkEnd w:id="95"/>
     <w:bookmarkEnd w:id="96"/>
-    <w:bookmarkStart w:id="97" w:name="appendix"/>
+    <w:bookmarkEnd w:id="97"/>
+    <w:bookmarkStart w:id="98" w:name="appendix"/>
     <w:p>
       <w:pPr>
         <w:pStyle w:val="Heading1"/>
@@ -7468,8 +7513,8 @@
         <w:t xml:space="preserve">Appendix</w:t>
       </w:r>
     </w:p>
-    <w:bookmarkEnd w:id="97"/>
-    <w:bookmarkStart w:id="108" w:name="miscellaneous"/>
+    <w:bookmarkEnd w:id="98"/>
+    <w:bookmarkStart w:id="109" w:name="miscellaneous"/>
     <w:p>
       <w:pPr>
         <w:pStyle w:val="Heading1"/>
@@ -7487,7 +7532,7 @@
         <w:t xml:space="preserve">Miscellaneous</w:t>
       </w:r>
     </w:p>
-    <w:bookmarkStart w:id="98" w:name="sharepoint-management-practice"/>
+    <w:bookmarkStart w:id="99" w:name="sharepoint-management-practice"/>
     <w:p>
       <w:pPr>
         <w:pStyle w:val="Heading2"/>
@@ -7525,8 +7570,8 @@
         <w:t xml:space="preserve">on physical print which has some thoughts on file management at the end of the project.</w:t>
       </w:r>
     </w:p>
-    <w:bookmarkEnd w:id="98"/>
-    <w:bookmarkStart w:id="100" w:name="osr-feedback-on-ukfsr2021"/>
+    <w:bookmarkEnd w:id="99"/>
+    <w:bookmarkStart w:id="101" w:name="osr-feedback-on-ukfsr2021"/>
     <w:p>
       <w:pPr>
         <w:pStyle w:val="Heading2"/>
@@ -7548,7 +7593,7 @@
       <w:pPr>
         <w:pStyle w:val="FirstParagraph"/>
       </w:pPr>
-      <w:hyperlink r:id="rId99">
+      <w:hyperlink r:id="rId100">
         <w:r>
           <w:rPr>
             <w:rStyle w:val="Hyperlink"/>
@@ -7557,8 +7602,8 @@
         </w:r>
       </w:hyperlink>
     </w:p>
-    <w:bookmarkEnd w:id="100"/>
-    <w:bookmarkStart w:id="107" w:name="general-legal-guidance-from-2024"/>
+    <w:bookmarkEnd w:id="101"/>
+    <w:bookmarkStart w:id="108" w:name="general-legal-guidance-from-2024"/>
     <w:p>
       <w:pPr>
         <w:pStyle w:val="Heading2"/>
@@ -7576,7 +7621,7 @@
         <w:t xml:space="preserve">General legal guidance from 2024</w:t>
       </w:r>
     </w:p>
-    <w:bookmarkStart w:id="102" w:name="legal-basis"/>
+    <w:bookmarkStart w:id="103" w:name="legal-basis"/>
     <w:p>
       <w:pPr>
         <w:pStyle w:val="Heading3"/>
@@ -7598,7 +7643,7 @@
       <w:pPr>
         <w:pStyle w:val="FirstParagraph"/>
       </w:pPr>
-      <w:hyperlink r:id="rId101">
+      <w:hyperlink r:id="rId102">
         <w:r>
           <w:rPr>
             <w:rStyle w:val="Hyperlink"/>
@@ -7607,8 +7652,8 @@
         </w:r>
       </w:hyperlink>
     </w:p>
-    <w:bookmarkEnd w:id="102"/>
-    <w:bookmarkStart w:id="106" w:name="publication-deadline"/>
+    <w:bookmarkEnd w:id="103"/>
+    <w:bookmarkStart w:id="107" w:name="publication-deadline"/>
     <w:p>
       <w:pPr>
         <w:pStyle w:val="Heading3"/>
@@ -7892,7 +7937,7 @@
         <w:t xml:space="preserve">should probably commit to publish at noon or so rather than 0930.</w:t>
       </w:r>
     </w:p>
-    <w:bookmarkStart w:id="103" w:name="late-laying-of-the-report"/>
+    <w:bookmarkStart w:id="104" w:name="late-laying-of-the-report"/>
     <w:p>
       <w:pPr>
         <w:pStyle w:val="Heading4"/>
@@ -7978,8 +8023,8 @@
         <w:t xml:space="preserve">circumstances would look more favourable to the Courts than avoidable ones.</w:t>
       </w:r>
     </w:p>
-    <w:bookmarkEnd w:id="103"/>
-    <w:bookmarkStart w:id="104" w:name="environmental-principles-policy"/>
+    <w:bookmarkEnd w:id="104"/>
+    <w:bookmarkStart w:id="105" w:name="environmental-principles-policy"/>
     <w:p>
       <w:pPr>
         <w:pStyle w:val="Heading4"/>
@@ -8073,8 +8118,8 @@
         <w:t xml:space="preserve">Whilst any particular concerns arising from considerations in the EPP statement will likely not apply when collecting data and compiling the report, any policy development that follows on from the reports’ findings should have due regard to the principles. This is just something to flag at this stage.</w:t>
       </w:r>
     </w:p>
-    <w:bookmarkEnd w:id="104"/>
-    <w:bookmarkStart w:id="105" w:name="general-considerations"/>
+    <w:bookmarkEnd w:id="105"/>
+    <w:bookmarkStart w:id="106" w:name="general-considerations"/>
     <w:p>
       <w:pPr>
         <w:pStyle w:val="Heading4"/>
@@ -8100,10 +8145,10 @@
         <w:t xml:space="preserve">Lastly, and as a general legal point, if the contents of the report were to be challenged, the ground would likely be rationality. It is therefore important that information sources are referenced correctly and checked. The 2021 report will of course provide an excellent starting point and seeing as that was not challenged, adopting a similar approach would be sensible.</w:t>
       </w:r>
     </w:p>
-    <w:bookmarkEnd w:id="105"/>
     <w:bookmarkEnd w:id="106"/>
     <w:bookmarkEnd w:id="107"/>
     <w:bookmarkEnd w:id="108"/>
+    <w:bookmarkEnd w:id="109"/>
     <w:sectPr/>
   </w:body>
 </w:document>

</xml_diff>